<commit_message>
task 5 ok now
</commit_message>
<xml_diff>
--- a/Lab+4+-+Final+Project+(Report)-20200420/final_report_2.docx
+++ b/Lab+4+-+Final+Project+(Report)-20200420/final_report_2.docx
@@ -29,7 +29,27 @@
           <w:sz w:val="40"/>
           <w:szCs w:val="40"/>
         </w:rPr>
-        <w:t>Undertake an initial exploratory analysis of the training data and summarise. [5 marks]</w:t>
+        <w:t xml:space="preserve">Undertake an initial exploratory analysis of the training data and </w:t>
+      </w:r>
+      <w:proofErr w:type="spellStart"/>
+      <w:r>
+        <w:rPr>
+          <w:b/>
+          <w:bCs/>
+          <w:sz w:val="40"/>
+          <w:szCs w:val="40"/>
+        </w:rPr>
+        <w:t>summarise</w:t>
+      </w:r>
+      <w:proofErr w:type="spellEnd"/>
+      <w:r>
+        <w:rPr>
+          <w:b/>
+          <w:bCs/>
+          <w:sz w:val="40"/>
+          <w:szCs w:val="40"/>
+        </w:rPr>
+        <w:t>. [5 marks]</w:t>
       </w:r>
     </w:p>
     <w:p>
@@ -102,19 +122,29 @@
         <w:t>these 2 variables</w:t>
       </w:r>
       <w:r>
-        <w:t xml:space="preserve"> have been remove¸ no variable have p-value more than significant level.</w:t>
+        <w:t xml:space="preserve"> have been remove¸ no variable </w:t>
+      </w:r>
+      <w:proofErr w:type="gramStart"/>
+      <w:r>
+        <w:t>have</w:t>
+      </w:r>
+      <w:proofErr w:type="gramEnd"/>
+      <w:r>
+        <w:t xml:space="preserve"> p-value more than significant level.</w:t>
       </w:r>
     </w:p>
     <w:p>
       <w:r>
         <w:t xml:space="preserve">Perform forward elimination and </w:t>
       </w:r>
+      <w:proofErr w:type="gramStart"/>
       <w:r>
         <w:t xml:space="preserve">stepwise </w:t>
       </w:r>
       <w:r>
         <w:t xml:space="preserve"> elimination</w:t>
       </w:r>
+      <w:proofErr w:type="gramEnd"/>
       <w:r>
         <w:t>************************</w:t>
       </w:r>
@@ -338,53 +368,46 @@
         <w:t>considered</w:t>
       </w:r>
       <w:r>
-        <w:t xml:space="preserve">, </w:t>
+        <w:t>, train error is 3.0115517876503612</w:t>
+      </w:r>
+      <w:r>
+        <w:t xml:space="preserve"> and </w:t>
+      </w:r>
+      <w:r>
+        <w:t xml:space="preserve">test error </w:t>
+      </w:r>
+      <w:r>
+        <w:t>is</w:t>
+      </w:r>
+      <w:r>
+        <w:t xml:space="preserve"> </w:t>
+      </w:r>
+      <w:r>
+        <w:t>3.0958865845448686.</w:t>
+      </w:r>
+      <w:r>
+        <w:t xml:space="preserve"> </w:t>
+      </w:r>
+      <w:r>
+        <w:t xml:space="preserve">If </w:t>
+      </w:r>
+      <w:r>
+        <w:t>consider only important variable</w:t>
+      </w:r>
+      <w:r>
+        <w:t xml:space="preserve"> </w:t>
       </w:r>
       <w:r>
         <w:t xml:space="preserve">train error </w:t>
       </w:r>
+      <w:proofErr w:type="gramStart"/>
       <w:r>
         <w:t>is</w:t>
       </w:r>
       <w:r>
-        <w:t xml:space="preserve"> 3.0115517876503612</w:t>
-      </w:r>
-      <w:r>
-        <w:t xml:space="preserve"> and </w:t>
-      </w:r>
-      <w:r>
-        <w:t xml:space="preserve">test error </w:t>
-      </w:r>
-      <w:r>
-        <w:t>is</w:t>
-      </w:r>
-      <w:r>
-        <w:t xml:space="preserve"> </w:t>
-      </w:r>
-      <w:r>
-        <w:t>3.0958865845448686.</w:t>
-      </w:r>
-      <w:r>
-        <w:t xml:space="preserve"> </w:t>
-      </w:r>
-      <w:r>
-        <w:t xml:space="preserve">If </w:t>
-      </w:r>
-      <w:r>
-        <w:t>consider only important variable</w:t>
-      </w:r>
-      <w:r>
-        <w:t xml:space="preserve"> </w:t>
-      </w:r>
-      <w:r>
-        <w:t xml:space="preserve">train error </w:t>
-      </w:r>
-      <w:r>
-        <w:t>is</w:t>
-      </w:r>
-      <w:r>
         <w:t xml:space="preserve">  3.020837151333591</w:t>
       </w:r>
+      <w:proofErr w:type="gramEnd"/>
       <w:r>
         <w:t xml:space="preserve"> and</w:t>
       </w:r>
@@ -414,12 +437,14 @@
       <w:r>
         <w:t xml:space="preserve"> more than 2 </w:t>
       </w:r>
+      <w:proofErr w:type="gramStart"/>
       <w:r>
         <w:t>di</w:t>
       </w:r>
       <w:r>
         <w:t>mension</w:t>
       </w:r>
+      <w:proofErr w:type="gramEnd"/>
       <w:r>
         <w:t xml:space="preserve">, the </w:t>
       </w:r>
@@ -499,8 +524,9 @@
           <w:sz w:val="40"/>
           <w:szCs w:val="40"/>
         </w:rPr>
-        <w:t>2(a).</w:t>
-      </w:r>
+        <w:t>2(a</w:t>
+      </w:r>
+      <w:proofErr w:type="gramStart"/>
       <w:r>
         <w:rPr>
           <w:b/>
@@ -508,8 +534,9 @@
           <w:sz w:val="40"/>
           <w:szCs w:val="40"/>
         </w:rPr>
-        <w:t>using Type-II maximum likelihood (Lecture 04) to estimate “most probable” values for hyper-parameters.[4 marks</w:t>
-      </w:r>
+        <w:t>).using</w:t>
+      </w:r>
+      <w:proofErr w:type="gramEnd"/>
       <w:r>
         <w:rPr>
           <w:b/>
@@ -517,7 +544,7 @@
           <w:sz w:val="40"/>
           <w:szCs w:val="40"/>
         </w:rPr>
-        <w:t>]</w:t>
+        <w:t xml:space="preserve"> Type-II maximum likelihood (Lecture 04) to estimate “most probable” values for hyper-parameters.[4 marks]</w:t>
       </w:r>
     </w:p>
     <w:p>
@@ -535,6 +562,7 @@
       <w:r>
         <w:t>p(</w:t>
       </w:r>
+      <w:proofErr w:type="gramStart"/>
       <w:r>
         <w:t>w</w:t>
       </w:r>
@@ -547,6 +575,7 @@
         </w:rPr>
         <w:t>α</w:t>
       </w:r>
+      <w:proofErr w:type="gramEnd"/>
       <w:r>
         <w:t>,</w:t>
       </w:r>
@@ -602,13 +631,7 @@
         <w:rPr>
           <w:rFonts w:cstheme="minorHAnsi"/>
         </w:rPr>
-        <w:t>α</w:t>
-      </w:r>
-      <w:r>
-        <w:rPr>
-          <w:rFonts w:cstheme="minorHAnsi"/>
-        </w:rPr>
-        <w:t xml:space="preserve"> and s2</w:t>
+        <w:t>α and s2</w:t>
       </w:r>
       <w:r>
         <w:rPr>
@@ -680,13 +703,7 @@
         <w:rPr>
           <w:rFonts w:cstheme="minorHAnsi"/>
         </w:rPr>
-        <w:t xml:space="preserve"> </w:t>
-      </w:r>
-      <w:r>
-        <w:rPr>
-          <w:rFonts w:cstheme="minorHAnsi"/>
-        </w:rPr>
-        <w:t>α and s2</w:t>
+        <w:t xml:space="preserve"> α and s2</w:t>
       </w:r>
       <w:r>
         <w:rPr>
@@ -710,7 +727,14 @@
         <w:rPr>
           <w:rFonts w:cstheme="minorHAnsi"/>
         </w:rPr>
-        <w:t>Eq….</w:t>
+        <w:t>Eq…</w:t>
+      </w:r>
+      <w:proofErr w:type="gramStart"/>
+      <w:r>
+        <w:rPr>
+          <w:rFonts w:cstheme="minorHAnsi"/>
+        </w:rPr>
+        <w:t>.</w:t>
       </w:r>
       <w:r>
         <w:rPr>
@@ -718,10 +742,15 @@
         </w:rPr>
         <w:t xml:space="preserve"> .</w:t>
       </w:r>
+      <w:proofErr w:type="gramEnd"/>
     </w:p>
     <w:p>
       <w:r>
-        <w:t>p(w,</w:t>
+        <w:t>p(</w:t>
+      </w:r>
+      <w:proofErr w:type="gramStart"/>
+      <w:r>
+        <w:t>w,</w:t>
       </w:r>
       <w:r>
         <w:rPr>
@@ -729,11 +758,9 @@
         </w:rPr>
         <w:t>α</w:t>
       </w:r>
-      <w:r>
-        <w:t xml:space="preserve">,s2|D) </w:t>
-      </w:r>
-      <w:r>
-        <w:t xml:space="preserve"> = </w:t>
+      <w:proofErr w:type="gramEnd"/>
+      <w:r>
+        <w:t xml:space="preserve">,s2|D)  = </w:t>
       </w:r>
       <w:r>
         <w:t>p(w|</w:t>
@@ -815,13 +842,287 @@
         <w:rPr>
           <w:rFonts w:cstheme="minorHAnsi"/>
         </w:rPr>
+        <w:t>αI)</w:t>
+      </w:r>
+      <w:r>
+        <w:rPr>
+          <w:rFonts w:cstheme="minorHAnsi"/>
+          <w:vertAlign w:val="superscript"/>
+        </w:rPr>
+        <w:t>-1</w:t>
+      </w:r>
+      <w:r>
+        <w:t>x</w:t>
+      </w:r>
+      <w:r>
+        <w:rPr>
+          <w:vertAlign w:val="superscript"/>
+        </w:rPr>
+        <w:t>T</w:t>
+      </w:r>
+      <w:r>
+        <w:t>y</w:t>
+      </w:r>
+      <w:r>
+        <w:t xml:space="preserve"> and </w:t>
+      </w:r>
+      <w:r>
+        <w:t xml:space="preserve">covariance of </w:t>
+      </w:r>
+      <w:r>
+        <w:t>s2(x</w:t>
+      </w:r>
+      <w:r>
+        <w:rPr>
+          <w:vertAlign w:val="superscript"/>
+        </w:rPr>
+        <w:t>T</w:t>
+      </w:r>
+      <w:r>
+        <w:t>x+s2</w:t>
+      </w:r>
+      <w:r>
+        <w:rPr>
+          <w:rFonts w:cstheme="minorHAnsi"/>
+        </w:rPr>
+        <w:t xml:space="preserve"> </w:t>
+      </w:r>
+      <w:r>
+        <w:rPr>
+          <w:rFonts w:cstheme="minorHAnsi"/>
+        </w:rPr>
+        <w:t>αI)</w:t>
+      </w:r>
+      <w:r>
+        <w:rPr>
+          <w:rFonts w:cstheme="minorHAnsi"/>
+          <w:vertAlign w:val="superscript"/>
+        </w:rPr>
+        <w:t>-1</w:t>
+      </w:r>
+      <w:r>
+        <w:rPr>
+          <w:rFonts w:cstheme="minorHAnsi"/>
+        </w:rPr>
+        <w:t xml:space="preserve">. However, the second </w:t>
+      </w:r>
+      <w:r>
+        <w:rPr>
+          <w:rFonts w:cstheme="minorHAnsi"/>
+        </w:rPr>
+        <w:t>probability</w:t>
+      </w:r>
+      <w:r>
+        <w:rPr>
+          <w:rFonts w:cstheme="minorHAnsi"/>
+        </w:rPr>
+        <w:t xml:space="preserve"> again cannot </w:t>
+      </w:r>
+      <w:r>
+        <w:rPr>
+          <w:rFonts w:cstheme="minorHAnsi"/>
+        </w:rPr>
+        <w:t xml:space="preserve">be </w:t>
+      </w:r>
+      <w:r>
+        <w:rPr>
+          <w:rFonts w:cstheme="minorHAnsi"/>
+        </w:rPr>
+        <w:t xml:space="preserve">analytically </w:t>
+      </w:r>
+      <w:r>
+        <w:rPr>
+          <w:rFonts w:cstheme="minorHAnsi"/>
+        </w:rPr>
+        <w:t>computed</w:t>
+      </w:r>
+      <w:r>
+        <w:rPr>
+          <w:rFonts w:cstheme="minorHAnsi"/>
+        </w:rPr>
+        <w:t xml:space="preserve">. Using </w:t>
+      </w:r>
+      <w:r>
+        <w:rPr>
+          <w:rFonts w:cstheme="minorHAnsi"/>
+        </w:rPr>
+        <w:t xml:space="preserve">the concept of </w:t>
+      </w:r>
+      <w:r>
+        <w:rPr>
+          <w:rFonts w:cstheme="minorHAnsi"/>
+        </w:rPr>
+        <w:t>type 2 maximum likelihood</w:t>
+      </w:r>
+      <w:r>
+        <w:rPr>
+          <w:rFonts w:cstheme="minorHAnsi"/>
+        </w:rPr>
+        <w:t>¸</w:t>
+      </w:r>
+      <w:r>
+        <w:rPr>
+          <w:rFonts w:cstheme="minorHAnsi"/>
+        </w:rPr>
+        <w:t xml:space="preserve"> </w:t>
+      </w:r>
+      <w:r>
+        <w:rPr>
+          <w:rFonts w:cstheme="minorHAnsi"/>
+        </w:rPr>
+        <w:t xml:space="preserve">the best value of </w:t>
+      </w:r>
+      <w:r>
+        <w:rPr>
+          <w:rFonts w:cstheme="minorHAnsi"/>
+        </w:rPr>
+        <w:t xml:space="preserve">α and s2 can be approximate by maximizing the </w:t>
+      </w:r>
+      <w:r>
+        <w:rPr>
+          <w:rFonts w:cstheme="minorHAnsi"/>
+        </w:rPr>
+        <w:t xml:space="preserve">marginal likelihood </w:t>
+      </w:r>
+      <w:proofErr w:type="gramStart"/>
+      <w:r>
+        <w:rPr>
+          <w:rFonts w:cstheme="minorHAnsi"/>
+        </w:rPr>
+        <w:t>p</w:t>
+      </w:r>
+      <w:r>
+        <w:rPr>
+          <w:rFonts w:cstheme="minorHAnsi"/>
+        </w:rPr>
+        <w:t>(</w:t>
+      </w:r>
+      <w:proofErr w:type="gramEnd"/>
+      <w:r>
+        <w:rPr>
+          <w:rFonts w:cstheme="minorHAnsi"/>
+        </w:rPr>
+        <w:t>y</w:t>
+      </w:r>
+      <w:r>
+        <w:rPr>
+          <w:rFonts w:cstheme="minorHAnsi"/>
+        </w:rPr>
+        <w:t>|</w:t>
+      </w:r>
+      <w:r>
+        <w:rPr>
+          <w:rFonts w:cstheme="minorHAnsi"/>
+        </w:rPr>
+        <w:t xml:space="preserve"> </w:t>
+      </w:r>
+      <w:r>
+        <w:rPr>
+          <w:rFonts w:cstheme="minorHAnsi"/>
+        </w:rPr>
         <w:t>α</w:t>
       </w:r>
       <w:r>
-        <w:rPr>
-          <w:rFonts w:cstheme="minorHAnsi"/>
-        </w:rPr>
-        <w:t>I)</w:t>
+        <w:t>,s2)</w:t>
+      </w:r>
+      <w:r>
+        <w:t xml:space="preserve"> by assum</w:t>
+      </w:r>
+      <w:r>
+        <w:t xml:space="preserve">ing flat </w:t>
+      </w:r>
+      <w:r>
+        <w:t xml:space="preserve">uninformative </w:t>
+      </w:r>
+      <w:r>
+        <w:t xml:space="preserve">prior over </w:t>
+      </w:r>
+      <w:r>
+        <w:t xml:space="preserve">log </w:t>
+      </w:r>
+      <w:r>
+        <w:rPr>
+          <w:rFonts w:cstheme="minorHAnsi"/>
+        </w:rPr>
+        <w:t>α and log s2.</w:t>
+      </w:r>
+      <w:r>
+        <w:rPr>
+          <w:rFonts w:cstheme="minorHAnsi"/>
+        </w:rPr>
+        <w:t xml:space="preserve"> The </w:t>
+      </w:r>
+      <w:r>
+        <w:rPr>
+          <w:rFonts w:cstheme="minorHAnsi"/>
+        </w:rPr>
+        <w:t xml:space="preserve">term </w:t>
+      </w:r>
+      <w:r>
+        <w:rPr>
+          <w:rFonts w:cstheme="minorHAnsi"/>
+        </w:rPr>
+        <w:t xml:space="preserve">marginal likelihood is the probability of </w:t>
+      </w:r>
+      <w:r>
+        <w:rPr>
+          <w:rFonts w:cstheme="minorHAnsi"/>
+        </w:rPr>
+        <w:t>dataset given specific</w:t>
+      </w:r>
+      <w:r>
+        <w:rPr>
+          <w:rFonts w:cstheme="minorHAnsi"/>
+        </w:rPr>
+        <w:t xml:space="preserve"> hyper-parameter </w:t>
+      </w:r>
+      <w:r>
+        <w:rPr>
+          <w:rFonts w:cstheme="minorHAnsi"/>
+        </w:rPr>
+        <w:t>α and s2</w:t>
+      </w:r>
+      <w:r>
+        <w:rPr>
+          <w:rFonts w:cstheme="minorHAnsi"/>
+        </w:rPr>
+        <w:t xml:space="preserve"> where this </w:t>
+      </w:r>
+      <w:r>
+        <w:rPr>
+          <w:rFonts w:cstheme="minorHAnsi"/>
+        </w:rPr>
+        <w:t xml:space="preserve">likelihood is normally distributed with zero mean and </w:t>
+      </w:r>
+      <w:r>
+        <w:rPr>
+          <w:rFonts w:cstheme="minorHAnsi"/>
+        </w:rPr>
+        <w:t xml:space="preserve">covariance of </w:t>
+      </w:r>
+      <w:r>
+        <w:rPr>
+          <w:rFonts w:cstheme="minorHAnsi"/>
+        </w:rPr>
+        <w:t>s2I</w:t>
+      </w:r>
+      <w:r>
+        <w:rPr>
+          <w:rFonts w:cstheme="minorHAnsi"/>
+        </w:rPr>
+        <w:t xml:space="preserve"> +</w:t>
+      </w:r>
+      <w:r>
+        <w:rPr>
+          <w:rFonts w:cstheme="minorHAnsi"/>
+        </w:rPr>
+        <w:t xml:space="preserve"> </w:t>
+      </w:r>
+      <w:r>
+        <w:rPr>
+          <w:rFonts w:cstheme="minorHAnsi"/>
+        </w:rPr>
+        <w:t>α</w:t>
       </w:r>
       <w:r>
         <w:rPr>
@@ -830,40 +1131,21 @@
         </w:rPr>
         <w:t>-1</w:t>
       </w:r>
-      <w:r>
-        <w:t>x</w:t>
-      </w:r>
-      <w:r>
-        <w:rPr>
+      <w:proofErr w:type="gramStart"/>
+      <w:r>
+        <w:rPr>
+          <w:rFonts w:cstheme="minorHAnsi"/>
+        </w:rPr>
+        <w:t>xx</w:t>
+      </w:r>
+      <w:r>
+        <w:rPr>
+          <w:rFonts w:cstheme="minorHAnsi"/>
           <w:vertAlign w:val="superscript"/>
         </w:rPr>
         <w:t>T</w:t>
       </w:r>
       <w:r>
-        <w:t>y</w:t>
-      </w:r>
-      <w:r>
-        <w:t xml:space="preserve"> and </w:t>
-      </w:r>
-      <w:r>
-        <w:t xml:space="preserve">covariance of </w:t>
-      </w:r>
-      <w:r>
-        <w:t>s2</w:t>
-      </w:r>
-      <w:r>
-        <w:t>(x</w:t>
-      </w:r>
-      <w:r>
-        <w:rPr>
-          <w:vertAlign w:val="superscript"/>
-        </w:rPr>
-        <w:t>T</w:t>
-      </w:r>
-      <w:r>
-        <w:t>x+s2</w:t>
-      </w:r>
-      <w:r>
         <w:rPr>
           <w:rFonts w:cstheme="minorHAnsi"/>
         </w:rPr>
@@ -873,283 +1155,14 @@
         <w:rPr>
           <w:rFonts w:cstheme="minorHAnsi"/>
         </w:rPr>
-        <w:t>αI)</w:t>
-      </w:r>
-      <w:r>
-        <w:rPr>
-          <w:rFonts w:cstheme="minorHAnsi"/>
-          <w:vertAlign w:val="superscript"/>
-        </w:rPr>
-        <w:t>-1</w:t>
-      </w:r>
-      <w:r>
-        <w:rPr>
-          <w:rFonts w:cstheme="minorHAnsi"/>
-        </w:rPr>
-        <w:t xml:space="preserve">. However, the second </w:t>
-      </w:r>
-      <w:r>
-        <w:rPr>
-          <w:rFonts w:cstheme="minorHAnsi"/>
-        </w:rPr>
-        <w:t>probability</w:t>
-      </w:r>
-      <w:r>
-        <w:rPr>
-          <w:rFonts w:cstheme="minorHAnsi"/>
-        </w:rPr>
-        <w:t xml:space="preserve"> again cannot </w:t>
-      </w:r>
-      <w:r>
-        <w:rPr>
-          <w:rFonts w:cstheme="minorHAnsi"/>
-        </w:rPr>
-        <w:t xml:space="preserve">be </w:t>
-      </w:r>
-      <w:r>
-        <w:rPr>
-          <w:rFonts w:cstheme="minorHAnsi"/>
-        </w:rPr>
-        <w:t xml:space="preserve">analytically </w:t>
-      </w:r>
-      <w:r>
-        <w:rPr>
-          <w:rFonts w:cstheme="minorHAnsi"/>
-        </w:rPr>
-        <w:t>computed</w:t>
-      </w:r>
-      <w:r>
-        <w:rPr>
-          <w:rFonts w:cstheme="minorHAnsi"/>
-        </w:rPr>
-        <w:t xml:space="preserve">. Using </w:t>
-      </w:r>
-      <w:r>
-        <w:rPr>
-          <w:rFonts w:cstheme="minorHAnsi"/>
-        </w:rPr>
-        <w:t xml:space="preserve">the concept of </w:t>
-      </w:r>
-      <w:r>
-        <w:rPr>
-          <w:rFonts w:cstheme="minorHAnsi"/>
-        </w:rPr>
-        <w:t>type 2 maximum likelihood</w:t>
-      </w:r>
-      <w:r>
-        <w:rPr>
-          <w:rFonts w:cstheme="minorHAnsi"/>
-        </w:rPr>
-        <w:t>¸</w:t>
-      </w:r>
-      <w:r>
-        <w:rPr>
-          <w:rFonts w:cstheme="minorHAnsi"/>
-        </w:rPr>
-        <w:t xml:space="preserve"> </w:t>
-      </w:r>
-      <w:r>
-        <w:rPr>
-          <w:rFonts w:cstheme="minorHAnsi"/>
-        </w:rPr>
-        <w:t xml:space="preserve">the best value of </w:t>
-      </w:r>
-      <w:r>
-        <w:rPr>
-          <w:rFonts w:cstheme="minorHAnsi"/>
-        </w:rPr>
-        <w:t>α and s2</w:t>
-      </w:r>
-      <w:r>
-        <w:rPr>
-          <w:rFonts w:cstheme="minorHAnsi"/>
-        </w:rPr>
-        <w:t xml:space="preserve"> can be approximate by maximizing the </w:t>
-      </w:r>
-      <w:r>
-        <w:rPr>
-          <w:rFonts w:cstheme="minorHAnsi"/>
-        </w:rPr>
-        <w:t xml:space="preserve">marginal likelihood </w:t>
-      </w:r>
-      <w:r>
-        <w:rPr>
-          <w:rFonts w:cstheme="minorHAnsi"/>
-        </w:rPr>
-        <w:t>p</w:t>
-      </w:r>
-      <w:r>
-        <w:rPr>
-          <w:rFonts w:cstheme="minorHAnsi"/>
-        </w:rPr>
-        <w:t>(</w:t>
-      </w:r>
-      <w:r>
-        <w:rPr>
-          <w:rFonts w:cstheme="minorHAnsi"/>
-        </w:rPr>
-        <w:t>y</w:t>
-      </w:r>
-      <w:r>
-        <w:rPr>
-          <w:rFonts w:cstheme="minorHAnsi"/>
-        </w:rPr>
-        <w:t>|</w:t>
-      </w:r>
-      <w:r>
-        <w:rPr>
-          <w:rFonts w:cstheme="minorHAnsi"/>
-        </w:rPr>
-        <w:t xml:space="preserve"> </w:t>
-      </w:r>
-      <w:r>
-        <w:rPr>
-          <w:rFonts w:cstheme="minorHAnsi"/>
-        </w:rPr>
-        <w:t>α</w:t>
-      </w:r>
-      <w:r>
-        <w:t>,s2</w:t>
-      </w:r>
-      <w:r>
-        <w:t>)</w:t>
-      </w:r>
-      <w:r>
-        <w:t xml:space="preserve"> by assum</w:t>
-      </w:r>
-      <w:r>
-        <w:t xml:space="preserve">ing flat </w:t>
-      </w:r>
-      <w:r>
-        <w:t xml:space="preserve">uninformative </w:t>
-      </w:r>
-      <w:r>
-        <w:t xml:space="preserve">prior over </w:t>
-      </w:r>
-      <w:r>
-        <w:t xml:space="preserve">log </w:t>
-      </w:r>
-      <w:r>
-        <w:rPr>
-          <w:rFonts w:cstheme="minorHAnsi"/>
-        </w:rPr>
-        <w:t>α</w:t>
-      </w:r>
-      <w:r>
-        <w:rPr>
-          <w:rFonts w:cstheme="minorHAnsi"/>
-        </w:rPr>
-        <w:t xml:space="preserve"> and log s2.</w:t>
-      </w:r>
-      <w:r>
-        <w:rPr>
-          <w:rFonts w:cstheme="minorHAnsi"/>
-        </w:rPr>
-        <w:t xml:space="preserve"> The </w:t>
-      </w:r>
-      <w:r>
-        <w:rPr>
-          <w:rFonts w:cstheme="minorHAnsi"/>
-        </w:rPr>
-        <w:t xml:space="preserve">term </w:t>
-      </w:r>
-      <w:r>
-        <w:rPr>
-          <w:rFonts w:cstheme="minorHAnsi"/>
-        </w:rPr>
-        <w:t xml:space="preserve">marginal likelihood is the probability of </w:t>
-      </w:r>
-      <w:r>
-        <w:rPr>
-          <w:rFonts w:cstheme="minorHAnsi"/>
-        </w:rPr>
-        <w:t>dataset given specific</w:t>
-      </w:r>
-      <w:r>
-        <w:rPr>
-          <w:rFonts w:cstheme="minorHAnsi"/>
-        </w:rPr>
-        <w:t xml:space="preserve"> hyper-parameter </w:t>
-      </w:r>
-      <w:r>
-        <w:rPr>
-          <w:rFonts w:cstheme="minorHAnsi"/>
-        </w:rPr>
-        <w:t>α and s2</w:t>
-      </w:r>
-      <w:r>
-        <w:rPr>
-          <w:rFonts w:cstheme="minorHAnsi"/>
-        </w:rPr>
-        <w:t xml:space="preserve"> where this </w:t>
-      </w:r>
-      <w:r>
-        <w:rPr>
-          <w:rFonts w:cstheme="minorHAnsi"/>
-        </w:rPr>
-        <w:t xml:space="preserve">likelihood is normally distributed with zero mean and </w:t>
-      </w:r>
-      <w:r>
-        <w:rPr>
-          <w:rFonts w:cstheme="minorHAnsi"/>
-        </w:rPr>
-        <w:t xml:space="preserve">covariance of </w:t>
-      </w:r>
-      <w:r>
-        <w:rPr>
-          <w:rFonts w:cstheme="minorHAnsi"/>
-        </w:rPr>
-        <w:t>s2I</w:t>
-      </w:r>
-      <w:r>
-        <w:rPr>
-          <w:rFonts w:cstheme="minorHAnsi"/>
-        </w:rPr>
-        <w:t xml:space="preserve"> +</w:t>
-      </w:r>
-      <w:r>
-        <w:rPr>
-          <w:rFonts w:cstheme="minorHAnsi"/>
-        </w:rPr>
-        <w:t xml:space="preserve"> </w:t>
-      </w:r>
-      <w:r>
-        <w:rPr>
-          <w:rFonts w:cstheme="minorHAnsi"/>
-        </w:rPr>
-        <w:t>α</w:t>
-      </w:r>
-      <w:r>
-        <w:rPr>
-          <w:rFonts w:cstheme="minorHAnsi"/>
-          <w:vertAlign w:val="superscript"/>
-        </w:rPr>
-        <w:t>-1</w:t>
-      </w:r>
-      <w:r>
-        <w:rPr>
-          <w:rFonts w:cstheme="minorHAnsi"/>
-        </w:rPr>
-        <w:t>xx</w:t>
-      </w:r>
-      <w:r>
-        <w:rPr>
-          <w:rFonts w:cstheme="minorHAnsi"/>
-          <w:vertAlign w:val="superscript"/>
-        </w:rPr>
-        <w:t>T</w:t>
-      </w:r>
-      <w:r>
-        <w:rPr>
-          <w:rFonts w:cstheme="minorHAnsi"/>
-        </w:rPr>
-        <w:t xml:space="preserve"> </w:t>
-      </w:r>
-      <w:r>
-        <w:rPr>
-          <w:rFonts w:cstheme="minorHAnsi"/>
-        </w:rPr>
-        <w:t xml:space="preserve">. To summarize, </w:t>
+        <w:t>.</w:t>
+      </w:r>
+      <w:proofErr w:type="gramEnd"/>
+      <w:r>
+        <w:rPr>
+          <w:rFonts w:cstheme="minorHAnsi"/>
+        </w:rPr>
+        <w:t xml:space="preserve"> To summarize, </w:t>
       </w:r>
       <w:r>
         <w:rPr>
@@ -1173,25 +1186,33 @@
         <w:rPr>
           <w:rFonts w:cstheme="minorHAnsi"/>
         </w:rPr>
-        <w:t xml:space="preserve">s to try  </w:t>
-      </w:r>
-      <w:r>
-        <w:rPr>
-          <w:rFonts w:cstheme="minorHAnsi"/>
-        </w:rPr>
-        <w:t xml:space="preserve">a range of value of hyper-parameter </w:t>
-      </w:r>
-      <w:r>
-        <w:rPr>
-          <w:rFonts w:cstheme="minorHAnsi"/>
-        </w:rPr>
-        <w:t>α and s2</w:t>
-      </w:r>
-      <w:r>
-        <w:rPr>
-          <w:rFonts w:cstheme="minorHAnsi"/>
-        </w:rPr>
-        <w:t xml:space="preserve"> </w:t>
+        <w:t xml:space="preserve">s to </w:t>
+      </w:r>
+      <w:proofErr w:type="gramStart"/>
+      <w:r>
+        <w:rPr>
+          <w:rFonts w:cstheme="minorHAnsi"/>
+        </w:rPr>
+        <w:t xml:space="preserve">try  </w:t>
+      </w:r>
+      <w:r>
+        <w:rPr>
+          <w:rFonts w:cstheme="minorHAnsi"/>
+        </w:rPr>
+        <w:t>a</w:t>
+      </w:r>
+      <w:proofErr w:type="gramEnd"/>
+      <w:r>
+        <w:rPr>
+          <w:rFonts w:cstheme="minorHAnsi"/>
+        </w:rPr>
+        <w:t xml:space="preserve"> range of value of hyper-parameter </w:t>
+      </w:r>
+      <w:r>
+        <w:rPr>
+          <w:rFonts w:cstheme="minorHAnsi"/>
+        </w:rPr>
+        <w:t xml:space="preserve">α and s2 </w:t>
       </w:r>
       <w:r>
         <w:rPr>
@@ -1308,41 +1329,34 @@
         <w:t xml:space="preserve"> the </w:t>
       </w:r>
       <w:r>
-        <w:t xml:space="preserve">max log </w:t>
-      </w:r>
-      <w:r>
-        <w:t>likelihood</w:t>
+        <w:t xml:space="preserve">max log likelihood obtained is </w:t>
+      </w:r>
+      <w:r>
+        <w:t>-49.9791556301691</w:t>
       </w:r>
       <w:r>
         <w:t xml:space="preserve"> </w:t>
       </w:r>
       <w:r>
-        <w:t xml:space="preserve">obtained is </w:t>
-      </w:r>
-      <w:r>
-        <w:t>-49.9791556301691</w:t>
+        <w:t xml:space="preserve">where best </w:t>
+      </w:r>
+      <w:r>
+        <w:t>log alpha is</w:t>
+      </w:r>
+      <w:r>
+        <w:t>-5.0</w:t>
       </w:r>
       <w:r>
         <w:t xml:space="preserve"> </w:t>
       </w:r>
-      <w:r>
-        <w:t xml:space="preserve">where best </w:t>
-      </w:r>
-      <w:r>
-        <w:t>log alpha is</w:t>
-      </w:r>
-      <w:r>
-        <w:t>-5.0</w:t>
-      </w:r>
-      <w:r>
-        <w:t xml:space="preserve"> </w:t>
-      </w:r>
+      <w:proofErr w:type="gramStart"/>
       <w:r>
         <w:t>(</w:t>
       </w:r>
       <w:r>
         <w:t xml:space="preserve"> alpha</w:t>
       </w:r>
+      <w:proofErr w:type="gramEnd"/>
       <w:r>
         <w:t xml:space="preserve"> is </w:t>
       </w:r>
@@ -1371,10 +1385,7 @@
         <w:t xml:space="preserve"> 4.5399929762484854e-05</w:t>
       </w:r>
       <w:r>
-        <w:t xml:space="preserve"> </w:t>
-      </w:r>
-      <w:r>
-        <w:t>)</w:t>
+        <w:t xml:space="preserve"> )</w:t>
       </w:r>
     </w:p>
     <w:p>
@@ -1518,13 +1529,7 @@
         <w:rPr>
           <w:rFonts w:cstheme="minorHAnsi"/>
         </w:rPr>
-        <w:t>α and s2</w:t>
-      </w:r>
-      <w:r>
-        <w:rPr>
-          <w:rFonts w:cstheme="minorHAnsi"/>
-        </w:rPr>
-        <w:t xml:space="preserve">, </w:t>
+        <w:t xml:space="preserve">α and s2, </w:t>
       </w:r>
       <w:r>
         <w:rPr>
@@ -1532,17 +1537,22 @@
         </w:rPr>
         <w:t xml:space="preserve">the </w:t>
       </w:r>
-      <w:r>
-        <w:rPr>
-          <w:rFonts w:cstheme="minorHAnsi"/>
-        </w:rPr>
-        <w:t xml:space="preserve">affect of </w:t>
-      </w:r>
-      <w:r>
-        <w:t>regularization</w:t>
-      </w:r>
-      <w:r>
-        <w:t xml:space="preserve"> parameter is shown in </w:t>
+      <w:proofErr w:type="spellStart"/>
+      <w:r>
+        <w:rPr>
+          <w:rFonts w:cstheme="minorHAnsi"/>
+        </w:rPr>
+        <w:t>affect</w:t>
+      </w:r>
+      <w:proofErr w:type="spellEnd"/>
+      <w:r>
+        <w:rPr>
+          <w:rFonts w:cstheme="minorHAnsi"/>
+        </w:rPr>
+        <w:t xml:space="preserve"> of </w:t>
+      </w:r>
+      <w:r>
+        <w:t xml:space="preserve">regularization parameter is shown in </w:t>
       </w:r>
       <w:r>
         <w:t xml:space="preserve">Figure…. to distinguish between </w:t>
@@ -1557,13 +1567,7 @@
         <w:rPr>
           <w:rFonts w:cstheme="minorHAnsi"/>
         </w:rPr>
-        <w:t>λ</w:t>
-      </w:r>
-      <w:r>
-        <w:rPr>
-          <w:rFonts w:cstheme="minorHAnsi"/>
-        </w:rPr>
-        <w:t xml:space="preserve"> is </w:t>
+        <w:t xml:space="preserve">λ is </w:t>
       </w:r>
       <w:r>
         <w:rPr>
@@ -1593,13 +1597,7 @@
         <w:rPr>
           <w:rFonts w:cstheme="minorHAnsi"/>
         </w:rPr>
-        <w:t xml:space="preserve">small </w:t>
-      </w:r>
-      <w:r>
-        <w:rPr>
-          <w:rFonts w:cstheme="minorHAnsi"/>
-        </w:rPr>
-        <w:t>λ</w:t>
+        <w:t>small λ</w:t>
       </w:r>
       <w:r>
         <w:rPr>
@@ -1932,8 +1930,9 @@
           <w:sz w:val="40"/>
           <w:szCs w:val="40"/>
         </w:rPr>
-        <w:t>2(b).</w:t>
-      </w:r>
+        <w:t>2(b</w:t>
+      </w:r>
+      <w:proofErr w:type="gramStart"/>
       <w:r>
         <w:rPr>
           <w:b/>
@@ -1941,7 +1940,37 @@
           <w:sz w:val="40"/>
           <w:szCs w:val="40"/>
         </w:rPr>
-        <w:t>using Variational Inference (Lecture 14) with simple ’Mean-Field Theory’ factorisation (Lecture 15) to estimate “most probable” values for the hyper-parameters. [4 marks]</w:t>
+        <w:t>).using</w:t>
+      </w:r>
+      <w:proofErr w:type="gramEnd"/>
+      <w:r>
+        <w:rPr>
+          <w:b/>
+          <w:bCs/>
+          <w:sz w:val="40"/>
+          <w:szCs w:val="40"/>
+        </w:rPr>
+        <w:t xml:space="preserve"> Variational Inference (Lecture 14) with simple ’Mean-Field Theory’ </w:t>
+      </w:r>
+      <w:proofErr w:type="spellStart"/>
+      <w:r>
+        <w:rPr>
+          <w:b/>
+          <w:bCs/>
+          <w:sz w:val="40"/>
+          <w:szCs w:val="40"/>
+        </w:rPr>
+        <w:t>factorisation</w:t>
+      </w:r>
+      <w:proofErr w:type="spellEnd"/>
+      <w:r>
+        <w:rPr>
+          <w:b/>
+          <w:bCs/>
+          <w:sz w:val="40"/>
+          <w:szCs w:val="40"/>
+        </w:rPr>
+        <w:t xml:space="preserve"> (Lecture 15) to estimate “most probable” values for the hyper-parameters. [4 marks]</w:t>
       </w:r>
     </w:p>
     <w:p>
@@ -2056,14 +2085,7 @@
           <w:rFonts w:cstheme="minorHAnsi"/>
           <w:szCs w:val="22"/>
         </w:rPr>
-        <w:t>θ</w:t>
-      </w:r>
-      <w:r>
-        <w:rPr>
-          <w:rFonts w:cstheme="minorHAnsi"/>
-          <w:szCs w:val="22"/>
-        </w:rPr>
-        <w:t>)</w:t>
+        <w:t>θ)</w:t>
       </w:r>
       <w:r>
         <w:rPr>
@@ -2099,7 +2121,23 @@
           <w:rFonts w:cstheme="minorHAnsi"/>
           <w:szCs w:val="22"/>
         </w:rPr>
-        <w:t>, KL (Kullback-Leibler) divergence</w:t>
+        <w:t>, KL (</w:t>
+      </w:r>
+      <w:proofErr w:type="spellStart"/>
+      <w:r>
+        <w:rPr>
+          <w:rFonts w:cstheme="minorHAnsi"/>
+          <w:szCs w:val="22"/>
+        </w:rPr>
+        <w:t>Kullback-Leibler</w:t>
+      </w:r>
+      <w:proofErr w:type="spellEnd"/>
+      <w:r>
+        <w:rPr>
+          <w:rFonts w:cstheme="minorHAnsi"/>
+          <w:szCs w:val="22"/>
+        </w:rPr>
+        <w:t>) divergence</w:t>
       </w:r>
       <w:r>
         <w:rPr>
@@ -2190,7 +2228,23 @@
           <w:rFonts w:cstheme="minorHAnsi"/>
           <w:szCs w:val="22"/>
         </w:rPr>
-        <w:t xml:space="preserve"> Latter, due to the constant term</w:t>
+        <w:t xml:space="preserve"> </w:t>
+      </w:r>
+      <w:proofErr w:type="spellStart"/>
+      <w:r>
+        <w:rPr>
+          <w:rFonts w:cstheme="minorHAnsi"/>
+          <w:szCs w:val="22"/>
+        </w:rPr>
+        <w:t>Latter</w:t>
+      </w:r>
+      <w:proofErr w:type="spellEnd"/>
+      <w:r>
+        <w:rPr>
+          <w:rFonts w:cstheme="minorHAnsi"/>
+          <w:szCs w:val="22"/>
+        </w:rPr>
+        <w:t>, due to the constant term</w:t>
       </w:r>
       <w:r>
         <w:rPr>
@@ -2230,13 +2284,7 @@
         <w:rPr>
           <w:szCs w:val="22"/>
         </w:rPr>
-        <w:t>)</w:t>
-      </w:r>
-      <w:r>
-        <w:rPr>
-          <w:szCs w:val="22"/>
-        </w:rPr>
-        <w:t xml:space="preserve"> depend</w:t>
+        <w:t>) depend</w:t>
       </w:r>
       <w:r>
         <w:rPr>
@@ -2905,6 +2953,7 @@
         </w:rPr>
         <w:t xml:space="preserve"> and </w:t>
       </w:r>
+      <w:proofErr w:type="gramStart"/>
       <w:r>
         <w:rPr>
           <w:rFonts w:cstheme="minorHAnsi"/>
@@ -2933,6 +2982,7 @@
         </w:rPr>
         <w:t>respectively</w:t>
       </w:r>
+      <w:proofErr w:type="gramEnd"/>
       <w:r>
         <w:rPr>
           <w:rFonts w:cstheme="minorHAnsi"/>
@@ -3213,6 +3263,36 @@
           <w:rFonts w:cstheme="minorHAnsi"/>
           <w:szCs w:val="22"/>
         </w:rPr>
+        <w:t>λ|</w:t>
+      </w:r>
+      <w:r>
+        <w:rPr>
+          <w:rFonts w:cstheme="minorHAnsi"/>
+          <w:szCs w:val="22"/>
+        </w:rPr>
+        <w:t>a</w:t>
+      </w:r>
+      <w:r>
+        <w:rPr>
+          <w:rFonts w:cstheme="minorHAnsi"/>
+          <w:szCs w:val="22"/>
+          <w:vertAlign w:val="subscript"/>
+        </w:rPr>
+        <w:t>0</w:t>
+      </w:r>
+      <w:r>
+        <w:rPr>
+          <w:rFonts w:cstheme="minorHAnsi"/>
+          <w:szCs w:val="22"/>
+        </w:rPr>
+        <w:t xml:space="preserve"> </w:t>
+      </w:r>
+      <w:r>
+        <w:rPr>
+          <w:rFonts w:cstheme="minorHAnsi"/>
+          <w:szCs w:val="22"/>
+          <w:vertAlign w:val="superscript"/>
+        </w:rPr>
         <w:t>λ</w:t>
       </w:r>
       <w:r>
@@ -3220,14 +3300,14 @@
           <w:rFonts w:cstheme="minorHAnsi"/>
           <w:szCs w:val="22"/>
         </w:rPr>
-        <w:t>|</w:t>
-      </w:r>
-      <w:r>
-        <w:rPr>
-          <w:rFonts w:cstheme="minorHAnsi"/>
-          <w:szCs w:val="22"/>
-        </w:rPr>
-        <w:t>a</w:t>
+        <w:t xml:space="preserve"> </w:t>
+      </w:r>
+      <w:r>
+        <w:rPr>
+          <w:rFonts w:cstheme="minorHAnsi"/>
+          <w:szCs w:val="22"/>
+        </w:rPr>
+        <w:t>b</w:t>
       </w:r>
       <w:r>
         <w:rPr>
@@ -3257,12 +3337,70 @@
           <w:rFonts w:cstheme="minorHAnsi"/>
           <w:szCs w:val="22"/>
         </w:rPr>
+        <w:t>)</w:t>
+      </w:r>
+      <w:r>
+        <w:rPr>
+          <w:rFonts w:cstheme="minorHAnsi"/>
+          <w:szCs w:val="22"/>
+        </w:rPr>
+        <w:t xml:space="preserve">, and </w:t>
+      </w:r>
+      <w:r>
+        <w:rPr>
+          <w:rFonts w:cstheme="minorHAnsi"/>
+          <w:szCs w:val="22"/>
+        </w:rPr>
+        <w:t>Gam(</w:t>
+      </w:r>
+      <w:r>
+        <w:rPr>
+          <w:rFonts w:cstheme="minorHAnsi"/>
+          <w:szCs w:val="22"/>
+        </w:rPr>
+        <w:t xml:space="preserve">α </w:t>
+      </w:r>
+      <w:r>
+        <w:rPr>
+          <w:rFonts w:cstheme="minorHAnsi"/>
+          <w:szCs w:val="22"/>
+        </w:rPr>
+        <w:t>|a</w:t>
+      </w:r>
+      <w:r>
+        <w:rPr>
+          <w:rFonts w:cstheme="minorHAnsi"/>
+          <w:szCs w:val="22"/>
+          <w:vertAlign w:val="subscript"/>
+        </w:rPr>
+        <w:t>0</w:t>
+      </w:r>
+      <w:r>
+        <w:rPr>
+          <w:rFonts w:cstheme="minorHAnsi"/>
+          <w:szCs w:val="22"/>
+        </w:rPr>
         <w:t xml:space="preserve"> </w:t>
       </w:r>
       <w:r>
         <w:rPr>
           <w:rFonts w:cstheme="minorHAnsi"/>
           <w:szCs w:val="22"/>
+          <w:vertAlign w:val="superscript"/>
+        </w:rPr>
+        <w:t>α</w:t>
+      </w:r>
+      <w:r>
+        <w:rPr>
+          <w:rFonts w:cstheme="minorHAnsi"/>
+          <w:szCs w:val="22"/>
+        </w:rPr>
+        <w:t xml:space="preserve"> </w:t>
+      </w:r>
+      <w:r>
+        <w:rPr>
+          <w:rFonts w:cstheme="minorHAnsi"/>
+          <w:szCs w:val="22"/>
         </w:rPr>
         <w:t>b</w:t>
       </w:r>
@@ -3287,7 +3425,7 @@
           <w:szCs w:val="22"/>
           <w:vertAlign w:val="superscript"/>
         </w:rPr>
-        <w:t>λ</w:t>
+        <w:t>α</w:t>
       </w:r>
       <w:r>
         <w:rPr>
@@ -3301,101 +3439,6 @@
           <w:rFonts w:cstheme="minorHAnsi"/>
           <w:szCs w:val="22"/>
         </w:rPr>
-        <w:t xml:space="preserve">, and </w:t>
-      </w:r>
-      <w:r>
-        <w:rPr>
-          <w:rFonts w:cstheme="minorHAnsi"/>
-          <w:szCs w:val="22"/>
-        </w:rPr>
-        <w:t>Gam(</w:t>
-      </w:r>
-      <w:r>
-        <w:rPr>
-          <w:rFonts w:cstheme="minorHAnsi"/>
-          <w:szCs w:val="22"/>
-        </w:rPr>
-        <w:t xml:space="preserve">α </w:t>
-      </w:r>
-      <w:r>
-        <w:rPr>
-          <w:rFonts w:cstheme="minorHAnsi"/>
-          <w:szCs w:val="22"/>
-        </w:rPr>
-        <w:t>|a</w:t>
-      </w:r>
-      <w:r>
-        <w:rPr>
-          <w:rFonts w:cstheme="minorHAnsi"/>
-          <w:szCs w:val="22"/>
-          <w:vertAlign w:val="subscript"/>
-        </w:rPr>
-        <w:t>0</w:t>
-      </w:r>
-      <w:r>
-        <w:rPr>
-          <w:rFonts w:cstheme="minorHAnsi"/>
-          <w:szCs w:val="22"/>
-        </w:rPr>
-        <w:t xml:space="preserve"> </w:t>
-      </w:r>
-      <w:r>
-        <w:rPr>
-          <w:rFonts w:cstheme="minorHAnsi"/>
-          <w:szCs w:val="22"/>
-          <w:vertAlign w:val="superscript"/>
-        </w:rPr>
-        <w:t>α</w:t>
-      </w:r>
-      <w:r>
-        <w:rPr>
-          <w:rFonts w:cstheme="minorHAnsi"/>
-          <w:szCs w:val="22"/>
-        </w:rPr>
-        <w:t xml:space="preserve"> </w:t>
-      </w:r>
-      <w:r>
-        <w:rPr>
-          <w:rFonts w:cstheme="minorHAnsi"/>
-          <w:szCs w:val="22"/>
-        </w:rPr>
-        <w:t>b</w:t>
-      </w:r>
-      <w:r>
-        <w:rPr>
-          <w:rFonts w:cstheme="minorHAnsi"/>
-          <w:szCs w:val="22"/>
-          <w:vertAlign w:val="subscript"/>
-        </w:rPr>
-        <w:t>0</w:t>
-      </w:r>
-      <w:r>
-        <w:rPr>
-          <w:rFonts w:cstheme="minorHAnsi"/>
-          <w:szCs w:val="22"/>
-        </w:rPr>
-        <w:t xml:space="preserve"> </w:t>
-      </w:r>
-      <w:r>
-        <w:rPr>
-          <w:rFonts w:cstheme="minorHAnsi"/>
-          <w:szCs w:val="22"/>
-          <w:vertAlign w:val="superscript"/>
-        </w:rPr>
-        <w:t>α</w:t>
-      </w:r>
-      <w:r>
-        <w:rPr>
-          <w:rFonts w:cstheme="minorHAnsi"/>
-          <w:szCs w:val="22"/>
-        </w:rPr>
-        <w:t>)</w:t>
-      </w:r>
-      <w:r>
-        <w:rPr>
-          <w:rFonts w:cstheme="minorHAnsi"/>
-          <w:szCs w:val="22"/>
-        </w:rPr>
         <w:t xml:space="preserve">. </w:t>
       </w:r>
       <w:r>
@@ -3445,28 +3488,37 @@
           <w:rFonts w:cstheme="minorHAnsi"/>
           <w:szCs w:val="22"/>
         </w:rPr>
-        <w:t xml:space="preserve"> the way as shown in Eq…. </w:t>
-      </w:r>
-      <w:r>
-        <w:rPr>
-          <w:rFonts w:cstheme="minorHAnsi"/>
-          <w:szCs w:val="22"/>
-        </w:rPr>
-        <w:t xml:space="preserve"> . Note that </w:t>
-      </w:r>
-      <w:r>
-        <w:rPr>
-          <w:rFonts w:cstheme="minorHAnsi"/>
-          <w:szCs w:val="22"/>
-        </w:rPr>
-        <w:t>λ</w:t>
-      </w:r>
-      <w:r>
-        <w:rPr>
-          <w:rFonts w:cstheme="minorHAnsi"/>
-          <w:szCs w:val="22"/>
-        </w:rPr>
-        <w:t xml:space="preserve"> is 1/</w:t>
+        <w:t xml:space="preserve"> the way as shown in Eq</w:t>
+      </w:r>
+      <w:proofErr w:type="gramStart"/>
+      <w:r>
+        <w:rPr>
+          <w:rFonts w:cstheme="minorHAnsi"/>
+          <w:szCs w:val="22"/>
+        </w:rPr>
+        <w:t xml:space="preserve">…. </w:t>
+      </w:r>
+      <w:r>
+        <w:rPr>
+          <w:rFonts w:cstheme="minorHAnsi"/>
+          <w:szCs w:val="22"/>
+        </w:rPr>
+        <w:t xml:space="preserve"> .</w:t>
+      </w:r>
+      <w:proofErr w:type="gramEnd"/>
+      <w:r>
+        <w:rPr>
+          <w:rFonts w:cstheme="minorHAnsi"/>
+          <w:szCs w:val="22"/>
+        </w:rPr>
+        <w:t xml:space="preserve"> Note that </w:t>
+      </w:r>
+      <w:r>
+        <w:rPr>
+          <w:rFonts w:cstheme="minorHAnsi"/>
+          <w:szCs w:val="22"/>
+        </w:rPr>
+        <w:t>λ is 1/</w:t>
       </w:r>
       <w:r>
         <w:rPr>
@@ -3487,6 +3539,7 @@
           <w:szCs w:val="22"/>
         </w:rPr>
       </w:pPr>
+      <w:proofErr w:type="gramStart"/>
       <w:r>
         <w:rPr>
           <w:rFonts w:cstheme="minorHAnsi"/>
@@ -3494,6 +3547,7 @@
         </w:rPr>
         <w:t>q(</w:t>
       </w:r>
+      <w:proofErr w:type="gramEnd"/>
       <w:r>
         <w:rPr>
           <w:rFonts w:cstheme="minorHAnsi"/>
@@ -3520,14 +3574,7 @@
           <w:rFonts w:cstheme="minorHAnsi"/>
           <w:szCs w:val="22"/>
         </w:rPr>
-        <w:t>α</w:t>
-      </w:r>
-      <w:r>
-        <w:rPr>
-          <w:rFonts w:cstheme="minorHAnsi"/>
-          <w:szCs w:val="22"/>
-        </w:rPr>
-        <w:t>,</w:t>
+        <w:t>α,</w:t>
       </w:r>
       <w:r>
         <w:rPr>
@@ -3541,14 +3588,7 @@
           <w:rFonts w:cstheme="minorHAnsi"/>
           <w:szCs w:val="22"/>
         </w:rPr>
-        <w:t>λ</w:t>
-      </w:r>
-      <w:r>
-        <w:rPr>
-          <w:rFonts w:cstheme="minorHAnsi"/>
-          <w:szCs w:val="22"/>
-        </w:rPr>
-        <w:t>)</w:t>
+        <w:t>λ)</w:t>
       </w:r>
       <w:r>
         <w:rPr>
@@ -3654,12 +3694,21 @@
         </w:rPr>
         <w:t>=</w:t>
       </w:r>
-      <w:r>
-        <w:rPr>
-          <w:rFonts w:cstheme="minorHAnsi"/>
-          <w:szCs w:val="22"/>
-        </w:rPr>
-        <w:t>N(w|0,( λ</w:t>
+      <w:proofErr w:type="gramStart"/>
+      <w:r>
+        <w:rPr>
+          <w:rFonts w:cstheme="minorHAnsi"/>
+          <w:szCs w:val="22"/>
+        </w:rPr>
+        <w:t>N(</w:t>
+      </w:r>
+      <w:proofErr w:type="gramEnd"/>
+      <w:r>
+        <w:rPr>
+          <w:rFonts w:cstheme="minorHAnsi"/>
+          <w:szCs w:val="22"/>
+        </w:rPr>
+        <w:t>w|0,( λ</w:t>
       </w:r>
       <w:r>
         <w:rPr>
@@ -3702,6 +3751,7 @@
           <w:szCs w:val="22"/>
         </w:rPr>
       </w:pPr>
+      <w:proofErr w:type="gramStart"/>
       <w:r>
         <w:rPr>
           <w:rFonts w:cstheme="minorHAnsi"/>
@@ -3710,19 +3760,13 @@
         <w:lastRenderedPageBreak/>
         <w:t>q(</w:t>
       </w:r>
-      <w:r>
-        <w:rPr>
-          <w:rFonts w:cstheme="minorHAnsi"/>
-          <w:szCs w:val="22"/>
-        </w:rPr>
-        <w:t>λ</w:t>
-      </w:r>
-      <w:r>
-        <w:rPr>
-          <w:rFonts w:cstheme="minorHAnsi"/>
-          <w:szCs w:val="22"/>
-        </w:rPr>
-        <w:t xml:space="preserve"> )</w:t>
+      <w:proofErr w:type="gramEnd"/>
+      <w:r>
+        <w:rPr>
+          <w:rFonts w:cstheme="minorHAnsi"/>
+          <w:szCs w:val="22"/>
+        </w:rPr>
+        <w:t>λ )</w:t>
       </w:r>
       <w:r>
         <w:rPr>
@@ -3824,6 +3868,7 @@
           <w:szCs w:val="22"/>
         </w:rPr>
       </w:pPr>
+      <w:proofErr w:type="gramStart"/>
       <w:r>
         <w:rPr>
           <w:rFonts w:cstheme="minorHAnsi"/>
@@ -3831,19 +3876,13 @@
         </w:rPr>
         <w:t>q(</w:t>
       </w:r>
-      <w:r>
-        <w:rPr>
-          <w:rFonts w:cstheme="minorHAnsi"/>
-          <w:szCs w:val="22"/>
-        </w:rPr>
-        <w:t xml:space="preserve">α </w:t>
-      </w:r>
-      <w:r>
-        <w:rPr>
-          <w:rFonts w:cstheme="minorHAnsi"/>
-          <w:szCs w:val="22"/>
-        </w:rPr>
-        <w:t>)</w:t>
+      <w:proofErr w:type="gramEnd"/>
+      <w:r>
+        <w:rPr>
+          <w:rFonts w:cstheme="minorHAnsi"/>
+          <w:szCs w:val="22"/>
+        </w:rPr>
+        <w:t>α )</w:t>
       </w:r>
       <w:r>
         <w:rPr>
@@ -3991,6 +4030,7 @@
         </w:rPr>
         <w:t xml:space="preserve"> </w:t>
       </w:r>
+      <w:proofErr w:type="spellStart"/>
       <w:r>
         <w:rPr>
           <w:rFonts w:cstheme="minorHAnsi"/>
@@ -4006,6 +4046,7 @@
         </w:rPr>
         <w:t>N</w:t>
       </w:r>
+      <w:proofErr w:type="spellEnd"/>
       <w:r>
         <w:rPr>
           <w:rFonts w:cstheme="minorHAnsi"/>
@@ -4042,6 +4083,7 @@
         </w:rPr>
         <w:t xml:space="preserve"> </w:t>
       </w:r>
+      <w:proofErr w:type="spellStart"/>
       <w:r>
         <w:rPr>
           <w:rFonts w:cstheme="minorHAnsi"/>
@@ -4057,6 +4099,7 @@
         </w:rPr>
         <w:t>N</w:t>
       </w:r>
+      <w:proofErr w:type="spellEnd"/>
       <w:r>
         <w:rPr>
           <w:rFonts w:cstheme="minorHAnsi"/>
@@ -4093,6 +4136,7 @@
         </w:rPr>
         <w:t xml:space="preserve"> + </w:t>
       </w:r>
+      <w:proofErr w:type="spellStart"/>
       <w:r>
         <w:rPr>
           <w:rFonts w:cstheme="minorHAnsi"/>
@@ -4115,6 +4159,7 @@
         </w:rPr>
         <w:t>x</w:t>
       </w:r>
+      <w:proofErr w:type="spellEnd"/>
     </w:p>
     <w:p>
       <w:pPr>
@@ -4148,6 +4193,7 @@
         </w:rPr>
         <w:t>=</w:t>
       </w:r>
+      <w:proofErr w:type="spellStart"/>
       <w:r>
         <w:rPr>
           <w:rFonts w:cstheme="minorHAnsi"/>
@@ -4185,6 +4231,7 @@
         </w:rPr>
         <w:t>y</w:t>
       </w:r>
+      <w:proofErr w:type="spellEnd"/>
     </w:p>
     <w:p>
       <w:pPr>
@@ -4196,6 +4243,7 @@
           <w:szCs w:val="22"/>
         </w:rPr>
       </w:pPr>
+      <w:proofErr w:type="spellStart"/>
       <w:r>
         <w:rPr>
           <w:rFonts w:cstheme="minorHAnsi"/>
@@ -4211,6 +4259,7 @@
         </w:rPr>
         <w:t>N</w:t>
       </w:r>
+      <w:proofErr w:type="spellEnd"/>
       <w:r>
         <w:rPr>
           <w:rFonts w:cstheme="minorHAnsi"/>
@@ -4281,6 +4330,7 @@
           <w:szCs w:val="22"/>
         </w:rPr>
       </w:pPr>
+      <w:proofErr w:type="spellStart"/>
       <w:r>
         <w:rPr>
           <w:rFonts w:cstheme="minorHAnsi"/>
@@ -4296,6 +4346,7 @@
         </w:rPr>
         <w:t>N</w:t>
       </w:r>
+      <w:proofErr w:type="spellEnd"/>
       <w:r>
         <w:rPr>
           <w:rFonts w:cstheme="minorHAnsi"/>
@@ -4368,21 +4419,45 @@
           <w:rFonts w:cstheme="minorHAnsi"/>
           <w:szCs w:val="22"/>
         </w:rPr>
-        <w:t>0.5(</w:t>
-      </w:r>
-      <w:r>
-        <w:rPr>
-          <w:rFonts w:cstheme="minorHAnsi"/>
-          <w:szCs w:val="22"/>
-        </w:rPr>
-        <w:t xml:space="preserve"> ||</w:t>
-      </w:r>
-      <w:r>
-        <w:rPr>
-          <w:rFonts w:cstheme="minorHAnsi"/>
-          <w:szCs w:val="22"/>
-        </w:rPr>
-        <w:t>y-x</w:t>
+        <w:t>0.5</w:t>
+      </w:r>
+      <w:proofErr w:type="gramStart"/>
+      <w:r>
+        <w:rPr>
+          <w:rFonts w:cstheme="minorHAnsi"/>
+          <w:szCs w:val="22"/>
+        </w:rPr>
+        <w:t>(</w:t>
+      </w:r>
+      <w:r>
+        <w:rPr>
+          <w:rFonts w:cstheme="minorHAnsi"/>
+          <w:szCs w:val="22"/>
+        </w:rPr>
+        <w:t xml:space="preserve"> |</w:t>
+      </w:r>
+      <w:proofErr w:type="gramEnd"/>
+      <w:r>
+        <w:rPr>
+          <w:rFonts w:cstheme="minorHAnsi"/>
+          <w:szCs w:val="22"/>
+        </w:rPr>
+        <w:t>|</w:t>
+      </w:r>
+      <w:r>
+        <w:rPr>
+          <w:rFonts w:cstheme="minorHAnsi"/>
+          <w:szCs w:val="22"/>
+        </w:rPr>
+        <w:t>y-</w:t>
+      </w:r>
+      <w:proofErr w:type="spellStart"/>
+      <w:r>
+        <w:rPr>
+          <w:rFonts w:cstheme="minorHAnsi"/>
+          <w:szCs w:val="22"/>
+        </w:rPr>
+        <w:t>x</w:t>
       </w:r>
       <w:r>
         <w:rPr>
@@ -4399,6 +4474,7 @@
         </w:rPr>
         <w:t>N</w:t>
       </w:r>
+      <w:proofErr w:type="spellEnd"/>
       <w:r>
         <w:rPr>
           <w:rFonts w:cstheme="minorHAnsi"/>
@@ -4458,6 +4534,7 @@
         </w:rPr>
         <w:t>(</w:t>
       </w:r>
+      <w:proofErr w:type="spellStart"/>
       <w:r>
         <w:rPr>
           <w:rFonts w:cstheme="minorHAnsi"/>
@@ -4473,6 +4550,7 @@
         </w:rPr>
         <w:t>N</w:t>
       </w:r>
+      <w:proofErr w:type="spellEnd"/>
       <w:r>
         <w:rPr>
           <w:rFonts w:cstheme="minorHAnsi"/>
@@ -4509,6 +4587,7 @@
         </w:rPr>
         <w:t xml:space="preserve"> </w:t>
       </w:r>
+      <w:proofErr w:type="spellStart"/>
       <w:r>
         <w:rPr>
           <w:rFonts w:cstheme="minorHAnsi"/>
@@ -4524,6 +4603,7 @@
         </w:rPr>
         <w:t>N</w:t>
       </w:r>
+      <w:proofErr w:type="spellEnd"/>
       <w:r>
         <w:rPr>
           <w:rFonts w:cstheme="minorHAnsi"/>
@@ -4579,6 +4659,7 @@
           <w:szCs w:val="22"/>
         </w:rPr>
       </w:pPr>
+      <w:proofErr w:type="spellStart"/>
       <w:r>
         <w:rPr>
           <w:rFonts w:cstheme="minorHAnsi"/>
@@ -4594,6 +4675,7 @@
         </w:rPr>
         <w:t>N</w:t>
       </w:r>
+      <w:proofErr w:type="spellEnd"/>
       <w:r>
         <w:rPr>
           <w:rFonts w:cstheme="minorHAnsi"/>
@@ -4671,6 +4753,7 @@
           <w:szCs w:val="22"/>
         </w:rPr>
       </w:pPr>
+      <w:proofErr w:type="spellStart"/>
       <w:r>
         <w:rPr>
           <w:rFonts w:cstheme="minorHAnsi"/>
@@ -4686,6 +4769,7 @@
         </w:rPr>
         <w:t>N</w:t>
       </w:r>
+      <w:proofErr w:type="spellEnd"/>
       <w:r>
         <w:rPr>
           <w:rFonts w:cstheme="minorHAnsi"/>
@@ -4736,14 +4820,31 @@
           <w:rFonts w:cstheme="minorHAnsi"/>
           <w:szCs w:val="22"/>
         </w:rPr>
-        <w:t xml:space="preserve"> 0.5( </w:t>
-      </w:r>
-      <w:r>
-        <w:rPr>
-          <w:rFonts w:cstheme="minorHAnsi"/>
-          <w:szCs w:val="22"/>
-        </w:rPr>
-        <w:t>(a</w:t>
+        <w:t xml:space="preserve"> 0.5</w:t>
+      </w:r>
+      <w:proofErr w:type="gramStart"/>
+      <w:r>
+        <w:rPr>
+          <w:rFonts w:cstheme="minorHAnsi"/>
+          <w:szCs w:val="22"/>
+        </w:rPr>
+        <w:t xml:space="preserve">( </w:t>
+      </w:r>
+      <w:r>
+        <w:rPr>
+          <w:rFonts w:cstheme="minorHAnsi"/>
+          <w:szCs w:val="22"/>
+        </w:rPr>
+        <w:t>(</w:t>
+      </w:r>
+      <w:proofErr w:type="spellStart"/>
+      <w:proofErr w:type="gramEnd"/>
+      <w:r>
+        <w:rPr>
+          <w:rFonts w:cstheme="minorHAnsi"/>
+          <w:szCs w:val="22"/>
+        </w:rPr>
+        <w:t>a</w:t>
       </w:r>
       <w:r>
         <w:rPr>
@@ -4753,6 +4854,7 @@
         </w:rPr>
         <w:t>N</w:t>
       </w:r>
+      <w:proofErr w:type="spellEnd"/>
       <w:r>
         <w:rPr>
           <w:rFonts w:cstheme="minorHAnsi"/>
@@ -4789,6 +4891,7 @@
         </w:rPr>
         <w:t xml:space="preserve"> </w:t>
       </w:r>
+      <w:proofErr w:type="spellStart"/>
       <w:r>
         <w:rPr>
           <w:rFonts w:cstheme="minorHAnsi"/>
@@ -4804,6 +4907,7 @@
         </w:rPr>
         <w:t>N</w:t>
       </w:r>
+      <w:proofErr w:type="spellEnd"/>
       <w:r>
         <w:rPr>
           <w:rFonts w:cstheme="minorHAnsi"/>
@@ -4968,6 +5072,7 @@
         </w:rPr>
         <w:t xml:space="preserve"> </w:t>
       </w:r>
+      <w:proofErr w:type="gramStart"/>
       <w:r>
         <w:rPr>
           <w:rFonts w:cstheme="minorHAnsi"/>
@@ -4988,7 +5093,96 @@
           <w:rFonts w:cstheme="minorHAnsi"/>
           <w:szCs w:val="22"/>
         </w:rPr>
-        <w:t xml:space="preserve">, </w:t>
+        <w:t>,</w:t>
+      </w:r>
+      <w:proofErr w:type="gramEnd"/>
+      <w:r>
+        <w:rPr>
+          <w:rFonts w:cstheme="minorHAnsi"/>
+          <w:szCs w:val="22"/>
+        </w:rPr>
+        <w:t xml:space="preserve"> b</w:t>
+      </w:r>
+      <w:r>
+        <w:rPr>
+          <w:rFonts w:cstheme="minorHAnsi"/>
+          <w:szCs w:val="22"/>
+          <w:vertAlign w:val="subscript"/>
+        </w:rPr>
+        <w:t>0</w:t>
+      </w:r>
+      <w:r>
+        <w:rPr>
+          <w:rFonts w:cstheme="minorHAnsi"/>
+          <w:szCs w:val="22"/>
+        </w:rPr>
+        <w:t xml:space="preserve"> </w:t>
+      </w:r>
+      <w:r>
+        <w:rPr>
+          <w:rFonts w:cstheme="minorHAnsi"/>
+          <w:szCs w:val="22"/>
+          <w:vertAlign w:val="superscript"/>
+        </w:rPr>
+        <w:t>α</w:t>
+      </w:r>
+      <w:r>
+        <w:rPr>
+          <w:rFonts w:cstheme="minorHAnsi"/>
+          <w:szCs w:val="22"/>
+        </w:rPr>
+        <w:t xml:space="preserve"> </w:t>
+      </w:r>
+      <w:r>
+        <w:rPr>
+          <w:rFonts w:cstheme="minorHAnsi"/>
+          <w:szCs w:val="22"/>
+        </w:rPr>
+        <w:t>,</w:t>
+      </w:r>
+      <w:r>
+        <w:rPr>
+          <w:rFonts w:cstheme="minorHAnsi"/>
+          <w:szCs w:val="22"/>
+        </w:rPr>
+        <w:t>a</w:t>
+      </w:r>
+      <w:r>
+        <w:rPr>
+          <w:rFonts w:cstheme="minorHAnsi"/>
+          <w:szCs w:val="22"/>
+          <w:vertAlign w:val="subscript"/>
+        </w:rPr>
+        <w:t>0</w:t>
+      </w:r>
+      <w:r>
+        <w:rPr>
+          <w:rFonts w:cstheme="minorHAnsi"/>
+          <w:szCs w:val="22"/>
+        </w:rPr>
+        <w:t xml:space="preserve"> </w:t>
+      </w:r>
+      <w:r>
+        <w:rPr>
+          <w:rFonts w:cstheme="minorHAnsi"/>
+          <w:szCs w:val="22"/>
+          <w:vertAlign w:val="superscript"/>
+        </w:rPr>
+        <w:t>λ</w:t>
+      </w:r>
+      <w:r>
+        <w:rPr>
+          <w:rFonts w:cstheme="minorHAnsi"/>
+          <w:szCs w:val="22"/>
+        </w:rPr>
+        <w:t xml:space="preserve"> </w:t>
+      </w:r>
+      <w:r>
+        <w:rPr>
+          <w:rFonts w:cstheme="minorHAnsi"/>
+          <w:szCs w:val="22"/>
+        </w:rPr>
+        <w:t xml:space="preserve">,and </w:t>
       </w:r>
       <w:r>
         <w:rPr>
@@ -5018,50 +5212,6 @@
           <w:szCs w:val="22"/>
           <w:vertAlign w:val="superscript"/>
         </w:rPr>
-        <w:t>α</w:t>
-      </w:r>
-      <w:r>
-        <w:rPr>
-          <w:rFonts w:cstheme="minorHAnsi"/>
-          <w:szCs w:val="22"/>
-        </w:rPr>
-        <w:t xml:space="preserve"> </w:t>
-      </w:r>
-      <w:r>
-        <w:rPr>
-          <w:rFonts w:cstheme="minorHAnsi"/>
-          <w:szCs w:val="22"/>
-        </w:rPr>
-        <w:t>,</w:t>
-      </w:r>
-      <w:r>
-        <w:rPr>
-          <w:rFonts w:cstheme="minorHAnsi"/>
-          <w:szCs w:val="22"/>
-        </w:rPr>
-        <w:t>a</w:t>
-      </w:r>
-      <w:r>
-        <w:rPr>
-          <w:rFonts w:cstheme="minorHAnsi"/>
-          <w:szCs w:val="22"/>
-          <w:vertAlign w:val="subscript"/>
-        </w:rPr>
-        <w:t>0</w:t>
-      </w:r>
-      <w:r>
-        <w:rPr>
-          <w:rFonts w:cstheme="minorHAnsi"/>
-          <w:szCs w:val="22"/>
-        </w:rPr>
-        <w:t xml:space="preserve"> </w:t>
-      </w:r>
-      <w:r>
-        <w:rPr>
-          <w:rFonts w:cstheme="minorHAnsi"/>
-          <w:szCs w:val="22"/>
-          <w:vertAlign w:val="superscript"/>
-        </w:rPr>
         <w:t>λ</w:t>
       </w:r>
       <w:r>
@@ -5069,50 +5219,6 @@
           <w:rFonts w:cstheme="minorHAnsi"/>
           <w:szCs w:val="22"/>
         </w:rPr>
-        <w:t xml:space="preserve"> </w:t>
-      </w:r>
-      <w:r>
-        <w:rPr>
-          <w:rFonts w:cstheme="minorHAnsi"/>
-          <w:szCs w:val="22"/>
-        </w:rPr>
-        <w:t xml:space="preserve">,and </w:t>
-      </w:r>
-      <w:r>
-        <w:rPr>
-          <w:rFonts w:cstheme="minorHAnsi"/>
-          <w:szCs w:val="22"/>
-        </w:rPr>
-        <w:t>b</w:t>
-      </w:r>
-      <w:r>
-        <w:rPr>
-          <w:rFonts w:cstheme="minorHAnsi"/>
-          <w:szCs w:val="22"/>
-          <w:vertAlign w:val="subscript"/>
-        </w:rPr>
-        <w:t>0</w:t>
-      </w:r>
-      <w:r>
-        <w:rPr>
-          <w:rFonts w:cstheme="minorHAnsi"/>
-          <w:szCs w:val="22"/>
-        </w:rPr>
-        <w:t xml:space="preserve"> </w:t>
-      </w:r>
-      <w:r>
-        <w:rPr>
-          <w:rFonts w:cstheme="minorHAnsi"/>
-          <w:szCs w:val="22"/>
-          <w:vertAlign w:val="superscript"/>
-        </w:rPr>
-        <w:t>λ</w:t>
-      </w:r>
-      <w:r>
-        <w:rPr>
-          <w:rFonts w:cstheme="minorHAnsi"/>
-          <w:szCs w:val="22"/>
-        </w:rPr>
         <w:t xml:space="preserve"> are the hyper-parameter </w:t>
       </w:r>
       <w:r>
@@ -5127,14 +5233,7 @@
           <w:rFonts w:cstheme="minorHAnsi"/>
           <w:szCs w:val="22"/>
         </w:rPr>
-        <w:t xml:space="preserve">and </w:t>
-      </w:r>
-      <w:r>
-        <w:rPr>
-          <w:rFonts w:cstheme="minorHAnsi"/>
-          <w:szCs w:val="22"/>
-        </w:rPr>
-        <w:t>λ</w:t>
+        <w:t>and λ</w:t>
       </w:r>
     </w:p>
     <w:p>
@@ -5178,8 +5277,9 @@
           <w:sz w:val="40"/>
           <w:szCs w:val="40"/>
         </w:rPr>
-        <w:t>2(c).</w:t>
-      </w:r>
+        <w:t>2(c</w:t>
+      </w:r>
+      <w:proofErr w:type="gramStart"/>
       <w:r>
         <w:rPr>
           <w:b/>
@@ -5187,7 +5287,17 @@
           <w:sz w:val="40"/>
           <w:szCs w:val="40"/>
         </w:rPr>
-        <w:t>along with task 2(b), derive the corresponding variational approximation of the joint posterior distribution for the hyper-parameters. [4 marks]</w:t>
+        <w:t>).along</w:t>
+      </w:r>
+      <w:proofErr w:type="gramEnd"/>
+      <w:r>
+        <w:rPr>
+          <w:b/>
+          <w:bCs/>
+          <w:sz w:val="40"/>
+          <w:szCs w:val="40"/>
+        </w:rPr>
+        <w:t xml:space="preserve"> with task 2(b), derive the corresponding variational approximation of the joint posterior distribution for the hyper-parameters. [4 marks]</w:t>
       </w:r>
     </w:p>
     <w:p>
@@ -5289,6 +5399,7 @@
         </w:rPr>
         <w:t xml:space="preserve">3. </w:t>
       </w:r>
+      <w:proofErr w:type="spellStart"/>
       <w:r>
         <w:rPr>
           <w:b/>
@@ -5296,8 +5407,9 @@
           <w:sz w:val="40"/>
           <w:szCs w:val="40"/>
         </w:rPr>
-        <w:t xml:space="preserve">Familiarise yourself with the use of the Hamiltonian Monte Carlo (HMC) algorithm (Lecture 07), initially </w:t>
-      </w:r>
+        <w:t>Familiarise</w:t>
+      </w:r>
+      <w:proofErr w:type="spellEnd"/>
       <w:r>
         <w:rPr>
           <w:b/>
@@ -5305,8 +5417,7 @@
           <w:sz w:val="40"/>
           <w:szCs w:val="40"/>
         </w:rPr>
-        <w:lastRenderedPageBreak/>
-        <w:t>verifying the HMC implementation on a simple Gaussian example. [5 marks</w:t>
+        <w:t xml:space="preserve"> yourself with the use of the Hamiltonian Monte Carlo (HMC) algorithm (Lecture 07), initially </w:t>
       </w:r>
       <w:r>
         <w:rPr>
@@ -5315,6 +5426,16 @@
           <w:sz w:val="40"/>
           <w:szCs w:val="40"/>
         </w:rPr>
+        <w:lastRenderedPageBreak/>
+        <w:t>verifying the HMC implementation on a simple Gaussian example. [5 marks</w:t>
+      </w:r>
+      <w:r>
+        <w:rPr>
+          <w:b/>
+          <w:bCs/>
+          <w:sz w:val="40"/>
+          <w:szCs w:val="40"/>
+        </w:rPr>
         <w:t>]</w:t>
       </w:r>
     </w:p>
@@ -5359,13 +5480,7 @@
         <w:rPr>
           <w:szCs w:val="22"/>
         </w:rPr>
-        <w:t>with m</w:t>
-      </w:r>
-      <w:r>
-        <w:rPr>
-          <w:szCs w:val="22"/>
-        </w:rPr>
-        <w:t>ean and variance of both variables are 0 and 1</w:t>
+        <w:t>with mean and variance of both variables are 0 and 1</w:t>
       </w:r>
       <w:r>
         <w:rPr>
@@ -5516,13 +5631,27 @@
         <w:rPr>
           <w:szCs w:val="22"/>
         </w:rPr>
-        <w:t xml:space="preserve"> as shown in Eq… </w:t>
-      </w:r>
-      <w:r>
-        <w:rPr>
-          <w:szCs w:val="22"/>
-        </w:rPr>
-        <w:t xml:space="preserve">. </w:t>
+        <w:t xml:space="preserve"> as shown in Eq</w:t>
+      </w:r>
+      <w:proofErr w:type="gramStart"/>
+      <w:r>
+        <w:rPr>
+          <w:szCs w:val="22"/>
+        </w:rPr>
+        <w:t xml:space="preserve">… </w:t>
+      </w:r>
+      <w:r>
+        <w:rPr>
+          <w:szCs w:val="22"/>
+        </w:rPr>
+        <w:t>.</w:t>
+      </w:r>
+      <w:proofErr w:type="gramEnd"/>
+      <w:r>
+        <w:rPr>
+          <w:szCs w:val="22"/>
+        </w:rPr>
+        <w:t xml:space="preserve"> </w:t>
       </w:r>
       <w:r>
         <w:rPr>
@@ -5566,7 +5695,21 @@
         <w:rPr>
           <w:szCs w:val="22"/>
         </w:rPr>
-        <w:t>P(x1,x2)</w:t>
+        <w:t>P(x</w:t>
+      </w:r>
+      <w:proofErr w:type="gramStart"/>
+      <w:r>
+        <w:rPr>
+          <w:szCs w:val="22"/>
+        </w:rPr>
+        <w:t>1,x</w:t>
+      </w:r>
+      <w:proofErr w:type="gramEnd"/>
+      <w:r>
+        <w:rPr>
+          <w:szCs w:val="22"/>
+        </w:rPr>
+        <w:t>2)</w:t>
       </w:r>
       <w:r>
         <w:rPr>
@@ -5828,13 +5971,21 @@
         <w:rPr>
           <w:szCs w:val="22"/>
         </w:rPr>
-        <w:t>P(x1,x2)</w:t>
-      </w:r>
-      <w:r>
-        <w:rPr>
-          <w:szCs w:val="22"/>
-        </w:rPr>
-        <w:t>)</w:t>
+        <w:t>P(x</w:t>
+      </w:r>
+      <w:proofErr w:type="gramStart"/>
+      <w:r>
+        <w:rPr>
+          <w:szCs w:val="22"/>
+        </w:rPr>
+        <w:t>1,x</w:t>
+      </w:r>
+      <w:proofErr w:type="gramEnd"/>
+      <w:r>
+        <w:rPr>
+          <w:szCs w:val="22"/>
+        </w:rPr>
+        <w:t>2))</w:t>
       </w:r>
     </w:p>
     <w:p>
@@ -5874,6 +6025,7 @@
         </w:rPr>
         <w:t>0.5</w:t>
       </w:r>
+      <w:proofErr w:type="gramStart"/>
       <w:r>
         <w:rPr>
           <w:szCs w:val="22"/>
@@ -5885,7 +6037,15 @@
           <w:rFonts w:cstheme="minorHAnsi"/>
           <w:szCs w:val="22"/>
         </w:rPr>
-        <w:t>(1-</w:t>
+        <w:t>(</w:t>
+      </w:r>
+      <w:proofErr w:type="gramEnd"/>
+      <w:r>
+        <w:rPr>
+          <w:rFonts w:cstheme="minorHAnsi"/>
+          <w:szCs w:val="22"/>
+        </w:rPr>
+        <w:t>1-</w:t>
       </w:r>
       <w:r>
         <w:rPr>
@@ -5954,13 +6114,7 @@
         <w:rPr>
           <w:szCs w:val="22"/>
         </w:rPr>
-        <w:t>-</w:t>
-      </w:r>
-      <w:r>
-        <w:rPr>
-          <w:szCs w:val="22"/>
-        </w:rPr>
-        <w:t>2</w:t>
+        <w:t>-2</w:t>
       </w:r>
       <w:r>
         <w:rPr>
@@ -6168,7 +6322,21 @@
               <w:rPr>
                 <w:szCs w:val="22"/>
               </w:rPr>
-              <w:t>P(x1,x2)</w:t>
+              <w:t>P(x</w:t>
+            </w:r>
+            <w:proofErr w:type="gramStart"/>
+            <w:r>
+              <w:rPr>
+                <w:szCs w:val="22"/>
+              </w:rPr>
+              <w:t>1,x</w:t>
+            </w:r>
+            <w:proofErr w:type="gramEnd"/>
+            <w:r>
+              <w:rPr>
+                <w:szCs w:val="22"/>
+              </w:rPr>
+              <w:t>2)</w:t>
             </w:r>
           </w:p>
         </w:tc>
@@ -6347,7 +6515,14 @@
         <w:rPr>
           <w:szCs w:val="22"/>
         </w:rPr>
-        <w:t xml:space="preserve"> as shown in Eq… </w:t>
+        <w:t xml:space="preserve"> as shown in Eq</w:t>
+      </w:r>
+      <w:proofErr w:type="gramStart"/>
+      <w:r>
+        <w:rPr>
+          <w:szCs w:val="22"/>
+        </w:rPr>
+        <w:t xml:space="preserve">… </w:t>
       </w:r>
       <w:r>
         <w:rPr>
@@ -6359,7 +6534,14 @@
         <w:rPr>
           <w:szCs w:val="22"/>
         </w:rPr>
-        <w:t xml:space="preserve">The gradient </w:t>
+        <w:t>The</w:t>
+      </w:r>
+      <w:proofErr w:type="gramEnd"/>
+      <w:r>
+        <w:rPr>
+          <w:szCs w:val="22"/>
+        </w:rPr>
+        <w:t xml:space="preserve"> gradient </w:t>
       </w:r>
       <w:r>
         <w:rPr>
@@ -6440,14 +6622,7 @@
                 <w:rFonts w:ascii="Cambria Math" w:hAnsi="Cambria Math"/>
                 <w:szCs w:val="22"/>
               </w:rPr>
-              <m:t>d</m:t>
-            </m:r>
-            <m:r>
-              <w:rPr>
-                <w:rFonts w:ascii="Cambria Math" w:hAnsi="Cambria Math"/>
-                <w:szCs w:val="22"/>
-              </w:rPr>
-              <m:t xml:space="preserve"> energy</m:t>
+              <m:t>d energy</m:t>
             </m:r>
           </m:num>
           <m:den>
@@ -6533,6 +6708,7 @@
         </w:rPr>
         <w:t>)</w:t>
       </w:r>
+      <w:proofErr w:type="gramStart"/>
       <w:r>
         <w:rPr>
           <w:rFonts w:cstheme="minorHAnsi"/>
@@ -6540,6 +6716,7 @@
         </w:rPr>
         <w:t>/(</w:t>
       </w:r>
+      <w:proofErr w:type="gramEnd"/>
       <w:r>
         <w:rPr>
           <w:rFonts w:cstheme="minorHAnsi"/>
@@ -6628,14 +6805,7 @@
                 <w:rFonts w:ascii="Cambria Math" w:hAnsi="Cambria Math"/>
                 <w:szCs w:val="22"/>
               </w:rPr>
-              <m:t>d x</m:t>
-            </m:r>
-            <m:r>
-              <w:rPr>
-                <w:rFonts w:ascii="Cambria Math" w:hAnsi="Cambria Math"/>
-                <w:szCs w:val="22"/>
-              </w:rPr>
-              <m:t>2</m:t>
+              <m:t>d x2</m:t>
             </m:r>
           </m:den>
         </m:f>
@@ -6682,7 +6852,23 @@
           <w:rFonts w:cstheme="minorHAnsi"/>
           <w:szCs w:val="22"/>
         </w:rPr>
-        <w:t>)/(2(1-</w:t>
+        <w:t>)</w:t>
+      </w:r>
+      <w:proofErr w:type="gramStart"/>
+      <w:r>
+        <w:rPr>
+          <w:rFonts w:cstheme="minorHAnsi"/>
+          <w:szCs w:val="22"/>
+        </w:rPr>
+        <w:t>/(</w:t>
+      </w:r>
+      <w:proofErr w:type="gramEnd"/>
+      <w:r>
+        <w:rPr>
+          <w:rFonts w:cstheme="minorHAnsi"/>
+          <w:szCs w:val="22"/>
+        </w:rPr>
+        <w:t>2(1-</w:t>
       </w:r>
       <w:r>
         <w:rPr>
@@ -7294,7 +7480,21 @@
         <w:rPr>
           <w:szCs w:val="22"/>
         </w:rPr>
-        <w:t xml:space="preserve">As shown in Fig… , Figure, and Figure…. , </w:t>
+        <w:t>As shown in Fig</w:t>
+      </w:r>
+      <w:proofErr w:type="gramStart"/>
+      <w:r>
+        <w:rPr>
+          <w:szCs w:val="22"/>
+        </w:rPr>
+        <w:t>… ,</w:t>
+      </w:r>
+      <w:proofErr w:type="gramEnd"/>
+      <w:r>
+        <w:rPr>
+          <w:szCs w:val="22"/>
+        </w:rPr>
+        <w:t xml:space="preserve"> Figure, and Figure…. , </w:t>
       </w:r>
       <w:r>
         <w:rPr>
@@ -7634,7 +7834,21 @@
         <w:rPr>
           <w:szCs w:val="22"/>
         </w:rPr>
-        <w:t xml:space="preserve">as shown in Figure…. , </w:t>
+        <w:t>as shown in Figure…</w:t>
+      </w:r>
+      <w:proofErr w:type="gramStart"/>
+      <w:r>
+        <w:rPr>
+          <w:szCs w:val="22"/>
+        </w:rPr>
+        <w:t>. ,</w:t>
+      </w:r>
+      <w:proofErr w:type="gramEnd"/>
+      <w:r>
+        <w:rPr>
+          <w:szCs w:val="22"/>
+        </w:rPr>
+        <w:t xml:space="preserve"> </w:t>
       </w:r>
       <w:r>
         <w:rPr>
@@ -7744,12 +7958,28 @@
         </w:rPr>
         <w:t xml:space="preserve">as shown in </w:t>
       </w:r>
-      <w:r>
-        <w:rPr>
-          <w:szCs w:val="22"/>
-        </w:rPr>
-        <w:t>Figure.. and Figure … .</w:t>
-      </w:r>
+      <w:proofErr w:type="gramStart"/>
+      <w:r>
+        <w:rPr>
+          <w:szCs w:val="22"/>
+        </w:rPr>
+        <w:t>Figure..</w:t>
+      </w:r>
+      <w:proofErr w:type="gramEnd"/>
+      <w:r>
+        <w:rPr>
+          <w:szCs w:val="22"/>
+        </w:rPr>
+        <w:t xml:space="preserve"> and Figure </w:t>
+      </w:r>
+      <w:proofErr w:type="gramStart"/>
+      <w:r>
+        <w:rPr>
+          <w:szCs w:val="22"/>
+        </w:rPr>
+        <w:t>… .</w:t>
+      </w:r>
+      <w:proofErr w:type="gramEnd"/>
       <w:r>
         <w:rPr>
           <w:szCs w:val="22"/>
@@ -8032,16 +8262,7 @@
           <w:sz w:val="40"/>
           <w:szCs w:val="40"/>
         </w:rPr>
-        <w:t>4.</w:t>
-      </w:r>
-      <w:r>
-        <w:rPr>
-          <w:b/>
-          <w:bCs/>
-          <w:sz w:val="40"/>
-          <w:szCs w:val="40"/>
-        </w:rPr>
-        <w:t>Apply HMC to sample weights and the hyper-parameters of the standard Bayesian regression model. [8 marks]</w:t>
+        <w:t>4.Apply HMC to sample weights and the hyper-parameters of the standard Bayesian regression model. [8 marks]</w:t>
       </w:r>
     </w:p>
     <w:p>
@@ -8093,7 +8314,21 @@
         <w:rPr>
           <w:szCs w:val="22"/>
         </w:rPr>
-        <w:t>,s2 | data) is proportional to P(w|data,</w:t>
+        <w:t>,s2 | data) is proportional to P(</w:t>
+      </w:r>
+      <w:proofErr w:type="spellStart"/>
+      <w:r>
+        <w:rPr>
+          <w:szCs w:val="22"/>
+        </w:rPr>
+        <w:t>w|data</w:t>
+      </w:r>
+      <w:proofErr w:type="spellEnd"/>
+      <w:r>
+        <w:rPr>
+          <w:szCs w:val="22"/>
+        </w:rPr>
+        <w:t>,</w:t>
       </w:r>
       <w:r>
         <w:rPr>
@@ -8157,7 +8392,21 @@
         <w:rPr>
           <w:szCs w:val="22"/>
         </w:rPr>
-        <w:t>P(w|data,</w:t>
+        <w:t>P(</w:t>
+      </w:r>
+      <w:proofErr w:type="spellStart"/>
+      <w:r>
+        <w:rPr>
+          <w:szCs w:val="22"/>
+        </w:rPr>
+        <w:t>w|data</w:t>
+      </w:r>
+      <w:proofErr w:type="spellEnd"/>
+      <w:r>
+        <w:rPr>
+          <w:szCs w:val="22"/>
+        </w:rPr>
+        <w:t>,</w:t>
       </w:r>
       <w:r>
         <w:rPr>
@@ -8306,7 +8555,28 @@
               <w:rPr>
                 <w:szCs w:val="22"/>
               </w:rPr>
-              <w:t>ln(P(w|data,</w:t>
+              <w:t>ln(P(</w:t>
+            </w:r>
+            <w:proofErr w:type="spellStart"/>
+            <w:r>
+              <w:rPr>
+                <w:szCs w:val="22"/>
+              </w:rPr>
+              <w:t>w|</w:t>
+            </w:r>
+            <w:proofErr w:type="gramStart"/>
+            <w:r>
+              <w:rPr>
+                <w:szCs w:val="22"/>
+              </w:rPr>
+              <w:t>data</w:t>
+            </w:r>
+            <w:proofErr w:type="spellEnd"/>
+            <w:r>
+              <w:rPr>
+                <w:szCs w:val="22"/>
+              </w:rPr>
+              <w:t>,</w:t>
             </w:r>
             <w:r>
               <w:rPr>
@@ -8315,6 +8585,7 @@
               </w:rPr>
               <w:t>α</w:t>
             </w:r>
+            <w:proofErr w:type="gramEnd"/>
             <w:r>
               <w:rPr>
                 <w:szCs w:val="22"/>
@@ -8389,11 +8660,19 @@
                 <w:szCs w:val="22"/>
               </w:rPr>
             </w:pPr>
+            <w:proofErr w:type="gramStart"/>
             <w:r>
               <w:rPr>
                 <w:szCs w:val="22"/>
               </w:rPr>
-              <w:t xml:space="preserve">ln(P(data | </w:t>
+              <w:t>ln(</w:t>
+            </w:r>
+            <w:proofErr w:type="gramEnd"/>
+            <w:r>
+              <w:rPr>
+                <w:szCs w:val="22"/>
+              </w:rPr>
+              <w:t xml:space="preserve">P(data | </w:t>
             </w:r>
             <w:r>
               <w:rPr>
@@ -8476,11 +8755,19 @@
                 <w:szCs w:val="22"/>
               </w:rPr>
             </w:pPr>
+            <w:proofErr w:type="gramStart"/>
             <w:r>
               <w:rPr>
                 <w:szCs w:val="22"/>
               </w:rPr>
-              <w:t>ln(P(w,</w:t>
+              <w:t>ln(</w:t>
+            </w:r>
+            <w:proofErr w:type="gramEnd"/>
+            <w:r>
+              <w:rPr>
+                <w:szCs w:val="22"/>
+              </w:rPr>
+              <w:t>P(w,</w:t>
             </w:r>
             <w:r>
               <w:rPr>
@@ -9826,7 +10113,14 @@
         <w:rPr>
           <w:szCs w:val="22"/>
         </w:rPr>
-        <w:t>P(w|</w:t>
+        <w:t>P(</w:t>
+      </w:r>
+      <w:proofErr w:type="spellStart"/>
+      <w:r>
+        <w:rPr>
+          <w:szCs w:val="22"/>
+        </w:rPr>
+        <w:t>w|</w:t>
       </w:r>
       <w:r>
         <w:rPr>
@@ -9834,6 +10128,7 @@
         </w:rPr>
         <w:t>y</w:t>
       </w:r>
+      <w:proofErr w:type="spellEnd"/>
       <w:r>
         <w:rPr>
           <w:szCs w:val="22"/>
@@ -9864,14 +10159,7 @@
           <w:rFonts w:cstheme="minorHAnsi"/>
           <w:szCs w:val="22"/>
         </w:rPr>
-        <w:t>α</w:t>
-      </w:r>
-      <w:r>
-        <w:rPr>
-          <w:rFonts w:cstheme="minorHAnsi"/>
-          <w:szCs w:val="22"/>
-        </w:rPr>
-        <w:t>,s2</w:t>
+        <w:t>α,s2</w:t>
       </w:r>
       <w:r>
         <w:rPr>
@@ -9926,14 +10214,7 @@
           <w:rFonts w:cstheme="minorHAnsi"/>
           <w:szCs w:val="22"/>
         </w:rPr>
-        <w:t>)</w:t>
-      </w:r>
-      <w:r>
-        <w:rPr>
-          <w:rFonts w:cstheme="minorHAnsi"/>
-          <w:szCs w:val="22"/>
-        </w:rPr>
-        <w:t xml:space="preserve"> is proportional to </w:t>
+        <w:t xml:space="preserve">) is proportional to </w:t>
       </w:r>
       <w:r>
         <w:rPr>
@@ -9992,7 +10273,14 @@
         <w:rPr>
           <w:szCs w:val="22"/>
         </w:rPr>
-        <w:t>P(w|</w:t>
+        <w:t>P(</w:t>
+      </w:r>
+      <w:proofErr w:type="spellStart"/>
+      <w:r>
+        <w:rPr>
+          <w:szCs w:val="22"/>
+        </w:rPr>
+        <w:t>w|</w:t>
       </w:r>
       <w:r>
         <w:rPr>
@@ -10000,6 +10288,7 @@
         </w:rPr>
         <w:t>y</w:t>
       </w:r>
+      <w:proofErr w:type="spellEnd"/>
       <w:r>
         <w:rPr>
           <w:szCs w:val="22"/>
@@ -10017,13 +10306,7 @@
         <w:rPr>
           <w:szCs w:val="22"/>
         </w:rPr>
-        <w:t>,s2</w:t>
-      </w:r>
-      <w:r>
-        <w:rPr>
-          <w:szCs w:val="22"/>
-        </w:rPr>
-        <w:t xml:space="preserve">) follow normal distribution with </w:t>
+        <w:t xml:space="preserve">,s2) follow normal distribution with </w:t>
       </w:r>
       <w:r>
         <w:rPr>
@@ -10080,14 +10363,7 @@
           <w:rFonts w:cstheme="minorHAnsi"/>
           <w:szCs w:val="22"/>
         </w:rPr>
-        <w:t>α</w:t>
-      </w:r>
-      <w:r>
-        <w:rPr>
-          <w:rFonts w:cstheme="minorHAnsi"/>
-          <w:szCs w:val="22"/>
-        </w:rPr>
-        <w:t>I</w:t>
+        <w:t>αI</w:t>
       </w:r>
       <w:r>
         <w:rPr>
@@ -10188,14 +10464,7 @@
           <w:rFonts w:cstheme="minorHAnsi"/>
           <w:szCs w:val="22"/>
         </w:rPr>
-        <w:t>α</w:t>
-      </w:r>
-      <w:r>
-        <w:rPr>
-          <w:rFonts w:cstheme="minorHAnsi"/>
-          <w:szCs w:val="22"/>
-        </w:rPr>
-        <w:t>I)</w:t>
+        <w:t>αI)</w:t>
       </w:r>
       <w:r>
         <w:rPr>
@@ -10231,14 +10500,7 @@
           <w:rFonts w:cstheme="minorHAnsi"/>
           <w:szCs w:val="22"/>
         </w:rPr>
-        <w:t>P(y|α,s2)</w:t>
-      </w:r>
-      <w:r>
-        <w:rPr>
-          <w:rFonts w:cstheme="minorHAnsi"/>
-          <w:szCs w:val="22"/>
-        </w:rPr>
-        <w:t xml:space="preserve"> follow normal </w:t>
+        <w:t xml:space="preserve">P(y|α,s2) follow normal </w:t>
       </w:r>
       <w:r>
         <w:rPr>
@@ -10273,14 +10535,7 @@
           <w:rFonts w:cstheme="minorHAnsi"/>
           <w:szCs w:val="22"/>
         </w:rPr>
-        <w:t>α</w:t>
-      </w:r>
-      <w:r>
-        <w:rPr>
-          <w:rFonts w:cstheme="minorHAnsi"/>
-          <w:szCs w:val="22"/>
-        </w:rPr>
-        <w:t>+</w:t>
+        <w:t>α+</w:t>
       </w:r>
       <w:r>
         <w:rPr>
@@ -10342,7 +10597,28 @@
         <w:rPr>
           <w:szCs w:val="22"/>
         </w:rPr>
-        <w:t>P(w|y,</w:t>
+        <w:t>P(</w:t>
+      </w:r>
+      <w:proofErr w:type="spellStart"/>
+      <w:r>
+        <w:rPr>
+          <w:szCs w:val="22"/>
+        </w:rPr>
+        <w:t>w|</w:t>
+      </w:r>
+      <w:proofErr w:type="gramStart"/>
+      <w:r>
+        <w:rPr>
+          <w:szCs w:val="22"/>
+        </w:rPr>
+        <w:t>y</w:t>
+      </w:r>
+      <w:proofErr w:type="spellEnd"/>
+      <w:r>
+        <w:rPr>
+          <w:szCs w:val="22"/>
+        </w:rPr>
+        <w:t>,</w:t>
       </w:r>
       <w:r>
         <w:rPr>
@@ -10351,6 +10627,7 @@
         </w:rPr>
         <w:t>α</w:t>
       </w:r>
+      <w:proofErr w:type="gramEnd"/>
       <w:r>
         <w:rPr>
           <w:szCs w:val="22"/>
@@ -10507,7 +10784,23 @@
           <w:rFonts w:cstheme="minorHAnsi"/>
           <w:szCs w:val="22"/>
         </w:rPr>
-        <w:t>P(y|α,s2)</w:t>
+        <w:t>P(y|</w:t>
+      </w:r>
+      <w:proofErr w:type="gramStart"/>
+      <w:r>
+        <w:rPr>
+          <w:rFonts w:cstheme="minorHAnsi"/>
+          <w:szCs w:val="22"/>
+        </w:rPr>
+        <w:t>α,s</w:t>
+      </w:r>
+      <w:proofErr w:type="gramEnd"/>
+      <w:r>
+        <w:rPr>
+          <w:rFonts w:cstheme="minorHAnsi"/>
+          <w:szCs w:val="22"/>
+        </w:rPr>
+        <w:t>2)</w:t>
       </w:r>
       <w:r>
         <w:rPr>
@@ -10747,12 +11040,21 @@
         </w:rPr>
         <w:t>(</w:t>
       </w:r>
-      <w:r>
-        <w:rPr>
-          <w:rFonts w:cstheme="minorHAnsi"/>
-          <w:szCs w:val="22"/>
-        </w:rPr>
-        <w:t>ln(det</w:t>
+      <w:proofErr w:type="gramStart"/>
+      <w:r>
+        <w:rPr>
+          <w:rFonts w:cstheme="minorHAnsi"/>
+          <w:szCs w:val="22"/>
+        </w:rPr>
+        <w:t>ln(</w:t>
+      </w:r>
+      <w:proofErr w:type="gramEnd"/>
+      <w:r>
+        <w:rPr>
+          <w:rFonts w:cstheme="minorHAnsi"/>
+          <w:szCs w:val="22"/>
+        </w:rPr>
+        <w:t>det</w:t>
       </w:r>
       <w:r>
         <w:rPr>
@@ -10819,6 +11121,7 @@
         </w:rPr>
         <w:t>+</w:t>
       </w:r>
+      <w:proofErr w:type="spellStart"/>
       <w:r>
         <w:rPr>
           <w:rFonts w:cstheme="minorHAnsi"/>
@@ -10831,7 +11134,15 @@
           <w:rFonts w:cstheme="minorHAnsi"/>
           <w:szCs w:val="22"/>
         </w:rPr>
-        <w:t>ln(</w:t>
+        <w:t>ln</w:t>
+      </w:r>
+      <w:proofErr w:type="spellEnd"/>
+      <w:r>
+        <w:rPr>
+          <w:rFonts w:cstheme="minorHAnsi"/>
+          <w:szCs w:val="22"/>
+        </w:rPr>
+        <w:t>(</w:t>
       </w:r>
       <w:r>
         <w:rPr>
@@ -10998,14 +11309,30 @@
           <w:rFonts w:cstheme="minorHAnsi"/>
           <w:szCs w:val="22"/>
         </w:rPr>
-        <w:t xml:space="preserve">simple alphabet </w:t>
-      </w:r>
-      <w:r>
-        <w:rPr>
-          <w:rFonts w:cstheme="minorHAnsi"/>
-          <w:szCs w:val="22"/>
-        </w:rPr>
-        <w:t xml:space="preserve"> shown in E</w:t>
+        <w:t xml:space="preserve">simple </w:t>
+      </w:r>
+      <w:proofErr w:type="gramStart"/>
+      <w:r>
+        <w:rPr>
+          <w:rFonts w:cstheme="minorHAnsi"/>
+          <w:szCs w:val="22"/>
+        </w:rPr>
+        <w:t xml:space="preserve">alphabet </w:t>
+      </w:r>
+      <w:r>
+        <w:rPr>
+          <w:rFonts w:cstheme="minorHAnsi"/>
+          <w:szCs w:val="22"/>
+        </w:rPr>
+        <w:t xml:space="preserve"> shown</w:t>
+      </w:r>
+      <w:proofErr w:type="gramEnd"/>
+      <w:r>
+        <w:rPr>
+          <w:rFonts w:cstheme="minorHAnsi"/>
+          <w:szCs w:val="22"/>
+        </w:rPr>
+        <w:t xml:space="preserve"> in E</w:t>
       </w:r>
       <w:r>
         <w:rPr>
@@ -11040,6 +11367,7 @@
         </w:rPr>
         <w:t>Energy=0.5(</w:t>
       </w:r>
+      <w:proofErr w:type="spellStart"/>
       <w:r>
         <w:rPr>
           <w:rFonts w:cstheme="minorHAnsi"/>
@@ -11047,6 +11375,7 @@
         </w:rPr>
         <w:t>a+b+c+d+e+f</w:t>
       </w:r>
+      <w:proofErr w:type="spellEnd"/>
       <w:r>
         <w:rPr>
           <w:rFonts w:cstheme="minorHAnsi"/>
@@ -11114,19 +11443,21 @@
         </w:rPr>
         <w:t>(</w:t>
       </w:r>
-      <w:r>
-        <w:rPr>
-          <w:rFonts w:cstheme="minorHAnsi"/>
-          <w:szCs w:val="22"/>
-        </w:rPr>
-        <w:t>α</w:t>
-      </w:r>
-      <w:r>
-        <w:rPr>
-          <w:rFonts w:cstheme="minorHAnsi"/>
-          <w:szCs w:val="22"/>
-        </w:rPr>
-        <w:t xml:space="preserve"> ,s2,</w:t>
+      <w:proofErr w:type="gramStart"/>
+      <w:r>
+        <w:rPr>
+          <w:rFonts w:cstheme="minorHAnsi"/>
+          <w:szCs w:val="22"/>
+        </w:rPr>
+        <w:t>α ,s</w:t>
+      </w:r>
+      <w:proofErr w:type="gramEnd"/>
+      <w:r>
+        <w:rPr>
+          <w:rFonts w:cstheme="minorHAnsi"/>
+          <w:szCs w:val="22"/>
+        </w:rPr>
+        <w:t>2,</w:t>
       </w:r>
       <w:r>
         <w:rPr>
@@ -11156,6 +11487,7 @@
         </w:rPr>
         <w:t xml:space="preserve">. There are 11 </w:t>
       </w:r>
+      <w:proofErr w:type="gramStart"/>
       <w:r>
         <w:rPr>
           <w:rFonts w:cstheme="minorHAnsi"/>
@@ -11168,7 +11500,15 @@
           <w:rFonts w:cstheme="minorHAnsi"/>
           <w:szCs w:val="22"/>
         </w:rPr>
-        <w:t xml:space="preserve">ient to be compute consist of 9 for weight and </w:t>
+        <w:t>ient</w:t>
+      </w:r>
+      <w:proofErr w:type="gramEnd"/>
+      <w:r>
+        <w:rPr>
+          <w:rFonts w:cstheme="minorHAnsi"/>
+          <w:szCs w:val="22"/>
+        </w:rPr>
+        <w:t xml:space="preserve"> to be compute consist of 9 for weight and </w:t>
       </w:r>
       <w:r>
         <w:rPr>
@@ -11182,14 +11522,7 @@
           <w:rFonts w:cstheme="minorHAnsi"/>
           <w:szCs w:val="22"/>
         </w:rPr>
-        <w:t>α</w:t>
-      </w:r>
-      <w:r>
-        <w:rPr>
-          <w:rFonts w:cstheme="minorHAnsi"/>
-          <w:szCs w:val="22"/>
-        </w:rPr>
-        <w:t xml:space="preserve"> and s2.</w:t>
+        <w:t>α and s2.</w:t>
       </w:r>
       <w:r>
         <w:rPr>
@@ -11305,14 +11638,7 @@
                 <w:rFonts w:ascii="Cambria Math" w:hAnsi="Cambria Math"/>
                 <w:szCs w:val="22"/>
               </w:rPr>
-              <m:t xml:space="preserve">d </m:t>
-            </m:r>
-            <m:r>
-              <w:rPr>
-                <w:rFonts w:ascii="Cambria Math" w:hAnsi="Cambria Math"/>
-                <w:szCs w:val="22"/>
-              </w:rPr>
-              <m:t>a</m:t>
+              <m:t>d a</m:t>
             </m:r>
           </m:num>
           <m:den>
@@ -11343,6 +11669,7 @@
         </w:rPr>
         <w:t>=</w:t>
       </w:r>
+      <w:proofErr w:type="gramStart"/>
       <w:r>
         <w:rPr>
           <w:rFonts w:eastAsiaTheme="minorEastAsia" w:cstheme="minorHAnsi"/>
@@ -11350,6 +11677,7 @@
         </w:rPr>
         <w:t>tr[</w:t>
       </w:r>
+      <w:proofErr w:type="gramEnd"/>
       <w:r>
         <w:rPr>
           <w:rFonts w:eastAsiaTheme="minorEastAsia" w:cstheme="minorHAnsi"/>
@@ -11493,14 +11821,7 @@
                 <w:rFonts w:ascii="Cambria Math" w:hAnsi="Cambria Math"/>
                 <w:szCs w:val="22"/>
               </w:rPr>
-              <m:t xml:space="preserve">d </m:t>
-            </m:r>
-            <m:r>
-              <w:rPr>
-                <w:rFonts w:ascii="Cambria Math" w:hAnsi="Cambria Math"/>
-                <w:szCs w:val="22"/>
-              </w:rPr>
-              <m:t>d</m:t>
+              <m:t>d d</m:t>
             </m:r>
           </m:num>
           <m:den>
@@ -11531,6 +11852,7 @@
         </w:rPr>
         <w:t>=</w:t>
       </w:r>
+      <w:proofErr w:type="gramStart"/>
       <w:r>
         <w:rPr>
           <w:rFonts w:eastAsiaTheme="minorEastAsia" w:cstheme="minorHAnsi"/>
@@ -11538,6 +11860,7 @@
         </w:rPr>
         <w:t>tr[</w:t>
       </w:r>
+      <w:proofErr w:type="gramEnd"/>
       <w:r>
         <w:rPr>
           <w:rFonts w:eastAsiaTheme="minorEastAsia" w:cstheme="minorHAnsi"/>
@@ -11550,7 +11873,15 @@
           <w:rFonts w:eastAsiaTheme="minorEastAsia" w:cstheme="minorHAnsi"/>
           <w:szCs w:val="22"/>
         </w:rPr>
-        <w:t xml:space="preserve"> xx</w:t>
+        <w:t xml:space="preserve"> </w:t>
+      </w:r>
+      <w:proofErr w:type="spellStart"/>
+      <w:r>
+        <w:rPr>
+          <w:rFonts w:eastAsiaTheme="minorEastAsia" w:cstheme="minorHAnsi"/>
+          <w:szCs w:val="22"/>
+        </w:rPr>
+        <w:t>xx</w:t>
       </w:r>
       <w:r>
         <w:rPr>
@@ -11560,6 +11891,7 @@
         </w:rPr>
         <w:t>T</w:t>
       </w:r>
+      <w:proofErr w:type="spellEnd"/>
       <w:r>
         <w:rPr>
           <w:rFonts w:eastAsiaTheme="minorEastAsia" w:cstheme="minorHAnsi"/>
@@ -11633,14 +11965,7 @@
                 <w:rFonts w:ascii="Cambria Math" w:hAnsi="Cambria Math"/>
                 <w:szCs w:val="22"/>
               </w:rPr>
-              <m:t xml:space="preserve">d </m:t>
-            </m:r>
-            <m:r>
-              <w:rPr>
-                <w:rFonts w:ascii="Cambria Math" w:hAnsi="Cambria Math"/>
-                <w:szCs w:val="22"/>
-              </w:rPr>
-              <m:t>e</m:t>
+              <m:t>d e</m:t>
             </m:r>
           </m:num>
           <m:den>
@@ -11671,6 +11996,7 @@
         </w:rPr>
         <w:t>=</w:t>
       </w:r>
+      <w:proofErr w:type="spellStart"/>
       <w:r>
         <w:rPr>
           <w:rFonts w:eastAsiaTheme="minorEastAsia" w:cstheme="minorHAnsi"/>
@@ -11686,6 +12012,7 @@
         </w:rPr>
         <w:t>T</w:t>
       </w:r>
+      <w:proofErr w:type="spellEnd"/>
       <w:r>
         <w:rPr>
           <w:rFonts w:eastAsiaTheme="minorEastAsia" w:cstheme="minorHAnsi"/>
@@ -11706,7 +12033,16 @@
           <w:rFonts w:eastAsiaTheme="minorEastAsia" w:cstheme="minorHAnsi"/>
           <w:szCs w:val="22"/>
         </w:rPr>
-        <w:t>(-xx</w:t>
+        <w:t>(-</w:t>
+      </w:r>
+      <w:proofErr w:type="spellStart"/>
+      <w:proofErr w:type="gramStart"/>
+      <w:r>
+        <w:rPr>
+          <w:rFonts w:eastAsiaTheme="minorEastAsia" w:cstheme="minorHAnsi"/>
+          <w:szCs w:val="22"/>
+        </w:rPr>
+        <w:t>xx</w:t>
       </w:r>
       <w:r>
         <w:rPr>
@@ -11716,6 +12052,7 @@
         </w:rPr>
         <w:t>T</w:t>
       </w:r>
+      <w:proofErr w:type="spellEnd"/>
       <w:r>
         <w:rPr>
           <w:rFonts w:eastAsiaTheme="minorEastAsia" w:cstheme="minorHAnsi"/>
@@ -11728,7 +12065,15 @@
           <w:rFonts w:eastAsiaTheme="minorEastAsia" w:cstheme="minorHAnsi"/>
           <w:szCs w:val="22"/>
         </w:rPr>
-        <w:t>cov2</w:t>
+        <w:t>cov</w:t>
+      </w:r>
+      <w:proofErr w:type="gramEnd"/>
+      <w:r>
+        <w:rPr>
+          <w:rFonts w:eastAsiaTheme="minorEastAsia" w:cstheme="minorHAnsi"/>
+          <w:szCs w:val="22"/>
+        </w:rPr>
+        <w:t>2</w:t>
       </w:r>
       <w:r>
         <w:rPr>
@@ -11839,7 +12184,23 @@
           <w:rFonts w:cstheme="minorHAnsi"/>
           <w:szCs w:val="22"/>
         </w:rPr>
-        <w:t xml:space="preserve">b1 : </w:t>
+        <w:t>b</w:t>
+      </w:r>
+      <w:proofErr w:type="gramStart"/>
+      <w:r>
+        <w:rPr>
+          <w:rFonts w:cstheme="minorHAnsi"/>
+          <w:szCs w:val="22"/>
+        </w:rPr>
+        <w:t>1 :</w:t>
+      </w:r>
+      <w:proofErr w:type="gramEnd"/>
+      <w:r>
+        <w:rPr>
+          <w:rFonts w:cstheme="minorHAnsi"/>
+          <w:szCs w:val="22"/>
+        </w:rPr>
+        <w:t xml:space="preserve"> </w:t>
       </w:r>
       <w:r>
         <w:rPr>
@@ -11962,21 +12323,7 @@
                 <w:rFonts w:ascii="Cambria Math" w:hAnsi="Cambria Math"/>
                 <w:szCs w:val="22"/>
               </w:rPr>
-              <m:t xml:space="preserve">d </m:t>
-            </m:r>
-            <m:r>
-              <w:rPr>
-                <w:rFonts w:ascii="Cambria Math" w:hAnsi="Cambria Math"/>
-                <w:szCs w:val="22"/>
-              </w:rPr>
-              <m:t>b</m:t>
-            </m:r>
-            <m:r>
-              <w:rPr>
-                <w:rFonts w:ascii="Cambria Math" w:hAnsi="Cambria Math"/>
-                <w:szCs w:val="22"/>
-              </w:rPr>
-              <m:t>1</m:t>
+              <m:t>d b1</m:t>
             </m:r>
           </m:num>
           <m:den>
@@ -12007,6 +12354,7 @@
         </w:rPr>
         <w:t>=</w:t>
       </w:r>
+      <w:proofErr w:type="spellStart"/>
       <w:r>
         <w:rPr>
           <w:rFonts w:eastAsiaTheme="minorEastAsia" w:cstheme="minorHAnsi"/>
@@ -12027,7 +12375,15 @@
           <w:rFonts w:eastAsiaTheme="minorEastAsia" w:cstheme="minorHAnsi"/>
           <w:szCs w:val="22"/>
         </w:rPr>
-        <w:t>x b</w:t>
+        <w:t>x</w:t>
+      </w:r>
+      <w:proofErr w:type="spellEnd"/>
+      <w:r>
+        <w:rPr>
+          <w:rFonts w:eastAsiaTheme="minorEastAsia" w:cstheme="minorHAnsi"/>
+          <w:szCs w:val="22"/>
+        </w:rPr>
+        <w:t xml:space="preserve"> b</w:t>
       </w:r>
       <w:r>
         <w:rPr>
@@ -12057,7 +12413,15 @@
           <w:rFonts w:eastAsiaTheme="minorEastAsia" w:cstheme="minorHAnsi"/>
           <w:szCs w:val="22"/>
         </w:rPr>
-        <w:t>s2I</w:t>
+        <w:t>s2</w:t>
+      </w:r>
+      <w:proofErr w:type="gramStart"/>
+      <w:r>
+        <w:rPr>
+          <w:rFonts w:eastAsiaTheme="minorEastAsia" w:cstheme="minorHAnsi"/>
+          <w:szCs w:val="22"/>
+        </w:rPr>
+        <w:t>I</w:t>
       </w:r>
       <w:r>
         <w:rPr>
@@ -12081,6 +12445,7 @@
         </w:rPr>
         <w:t>b</w:t>
       </w:r>
+      <w:proofErr w:type="gramEnd"/>
       <w:r>
         <w:rPr>
           <w:rFonts w:eastAsiaTheme="minorEastAsia" w:cstheme="minorHAnsi"/>
@@ -12174,14 +12539,7 @@
           <w:rFonts w:cstheme="minorHAnsi"/>
           <w:szCs w:val="22"/>
         </w:rPr>
-        <w:t>α</w:t>
-      </w:r>
-      <w:r>
-        <w:rPr>
-          <w:rFonts w:cstheme="minorHAnsi"/>
-          <w:szCs w:val="22"/>
-        </w:rPr>
-        <w:t>I</w:t>
+        <w:t>αI</w:t>
       </w:r>
       <w:r>
         <w:rPr>
@@ -12220,14 +12578,7 @@
                 <w:rFonts w:ascii="Cambria Math" w:hAnsi="Cambria Math"/>
                 <w:szCs w:val="22"/>
               </w:rPr>
-              <m:t>d b</m:t>
-            </m:r>
-            <m:r>
-              <w:rPr>
-                <w:rFonts w:ascii="Cambria Math" w:hAnsi="Cambria Math"/>
-                <w:szCs w:val="22"/>
-              </w:rPr>
-              <m:t>2</m:t>
+              <m:t>d b2</m:t>
             </m:r>
           </m:num>
           <m:den>
@@ -12315,7 +12666,16 @@
           <w:szCs w:val="22"/>
           <w:vertAlign w:val="superscript"/>
         </w:rPr>
-        <w:t>-1</w:t>
+        <w:t>-</w:t>
+      </w:r>
+      <w:proofErr w:type="gramStart"/>
+      <w:r>
+        <w:rPr>
+          <w:rFonts w:eastAsiaTheme="minorEastAsia" w:cstheme="minorHAnsi"/>
+          <w:szCs w:val="22"/>
+          <w:vertAlign w:val="superscript"/>
+        </w:rPr>
+        <w:t>1</w:t>
       </w:r>
       <w:r>
         <w:rPr>
@@ -12329,7 +12689,15 @@
           <w:rFonts w:eastAsiaTheme="minorEastAsia" w:cstheme="minorHAnsi"/>
           <w:szCs w:val="22"/>
         </w:rPr>
-        <w:t>(s2I)(b</w:t>
+        <w:t>(</w:t>
+      </w:r>
+      <w:proofErr w:type="gramEnd"/>
+      <w:r>
+        <w:rPr>
+          <w:rFonts w:eastAsiaTheme="minorEastAsia" w:cstheme="minorHAnsi"/>
+          <w:szCs w:val="22"/>
+        </w:rPr>
+        <w:t>s2I)(b</w:t>
       </w:r>
       <w:r>
         <w:rPr>
@@ -12493,14 +12861,7 @@
                 <w:rFonts w:ascii="Cambria Math" w:hAnsi="Cambria Math"/>
                 <w:szCs w:val="22"/>
               </w:rPr>
-              <m:t>d b</m:t>
-            </m:r>
-            <m:r>
-              <w:rPr>
-                <w:rFonts w:ascii="Cambria Math" w:hAnsi="Cambria Math"/>
-                <w:szCs w:val="22"/>
-              </w:rPr>
-              <m:t>3</m:t>
+              <m:t>d b3</m:t>
             </m:r>
           </m:num>
           <m:den>
@@ -12551,7 +12912,15 @@
           <w:rFonts w:eastAsiaTheme="minorEastAsia" w:cstheme="minorHAnsi"/>
           <w:szCs w:val="22"/>
         </w:rPr>
-        <w:t>(s2I)</w:t>
+        <w:t>(s2</w:t>
+      </w:r>
+      <w:proofErr w:type="gramStart"/>
+      <w:r>
+        <w:rPr>
+          <w:rFonts w:eastAsiaTheme="minorEastAsia" w:cstheme="minorHAnsi"/>
+          <w:szCs w:val="22"/>
+        </w:rPr>
+        <w:t>I)</w:t>
       </w:r>
       <w:r>
         <w:rPr>
@@ -12560,6 +12929,7 @@
         </w:rPr>
         <w:t>b</w:t>
       </w:r>
+      <w:proofErr w:type="gramEnd"/>
       <w:r>
         <w:rPr>
           <w:rFonts w:eastAsiaTheme="minorEastAsia" w:cstheme="minorHAnsi"/>
@@ -12624,14 +12994,7 @@
           <w:rFonts w:eastAsiaTheme="minorEastAsia" w:cstheme="minorHAnsi"/>
           <w:szCs w:val="22"/>
         </w:rPr>
-        <w:t>(</w:t>
-      </w:r>
-      <w:r>
-        <w:rPr>
-          <w:rFonts w:eastAsiaTheme="minorEastAsia" w:cstheme="minorHAnsi"/>
-          <w:szCs w:val="22"/>
-        </w:rPr>
-        <w:t>x</w:t>
+        <w:t>(x</w:t>
       </w:r>
       <w:r>
         <w:rPr>
@@ -12660,14 +13023,7 @@
           <w:rFonts w:cstheme="minorHAnsi"/>
           <w:szCs w:val="22"/>
         </w:rPr>
-        <w:t>αI</w:t>
-      </w:r>
-      <w:r>
-        <w:rPr>
-          <w:rFonts w:cstheme="minorHAnsi"/>
-          <w:szCs w:val="22"/>
-        </w:rPr>
-        <w:t>)</w:t>
+        <w:t>αI)</w:t>
       </w:r>
       <w:r>
         <w:rPr>
@@ -12700,14 +13056,7 @@
           <w:rFonts w:cstheme="minorHAnsi"/>
           <w:szCs w:val="22"/>
         </w:rPr>
-        <w:t>derivative</w:t>
-      </w:r>
-      <w:r>
-        <w:rPr>
-          <w:rFonts w:cstheme="minorHAnsi"/>
-          <w:szCs w:val="22"/>
-        </w:rPr>
-        <w:t xml:space="preserve"> respect to s2.</w:t>
+        <w:t>derivative respect to s2.</w:t>
       </w:r>
     </w:p>
     <w:p>
@@ -12757,17 +13106,7 @@
                 <w:rFonts w:ascii="Cambria Math" w:hAnsi="Cambria Math" w:cstheme="minorHAnsi"/>
                 <w:szCs w:val="22"/>
               </w:rPr>
-              <m:t>s2</m:t>
-            </m:r>
-            <m:r>
-              <m:rPr>
-                <m:sty m:val="p"/>
-              </m:rPr>
-              <w:rPr>
-                <w:rFonts w:ascii="Cambria Math" w:hAnsi="Cambria Math" w:cstheme="minorHAnsi"/>
-                <w:szCs w:val="22"/>
-              </w:rPr>
-              <m:t xml:space="preserve"> </m:t>
+              <m:t xml:space="preserve">s2 </m:t>
             </m:r>
           </m:den>
         </m:f>
@@ -12777,7 +13116,23 @@
           <w:rFonts w:eastAsiaTheme="minorEastAsia" w:cstheme="minorHAnsi"/>
           <w:szCs w:val="22"/>
         </w:rPr>
-        <w:t xml:space="preserve">=tr[adj cov2 </w:t>
+        <w:t>=</w:t>
+      </w:r>
+      <w:proofErr w:type="gramStart"/>
+      <w:r>
+        <w:rPr>
+          <w:rFonts w:eastAsiaTheme="minorEastAsia" w:cstheme="minorHAnsi"/>
+          <w:szCs w:val="22"/>
+        </w:rPr>
+        <w:t>tr[</w:t>
+      </w:r>
+      <w:proofErr w:type="gramEnd"/>
+      <w:r>
+        <w:rPr>
+          <w:rFonts w:eastAsiaTheme="minorEastAsia" w:cstheme="minorHAnsi"/>
+          <w:szCs w:val="22"/>
+        </w:rPr>
+        <w:t xml:space="preserve">adj cov2 </w:t>
       </w:r>
       <w:r>
         <w:rPr>
@@ -12815,14 +13170,7 @@
                 <w:rFonts w:ascii="Cambria Math" w:hAnsi="Cambria Math"/>
                 <w:szCs w:val="22"/>
               </w:rPr>
-              <m:t xml:space="preserve">d </m:t>
-            </m:r>
-            <m:r>
-              <w:rPr>
-                <w:rFonts w:ascii="Cambria Math" w:hAnsi="Cambria Math"/>
-                <w:szCs w:val="22"/>
-              </w:rPr>
-              <m:t>e</m:t>
+              <m:t>d e</m:t>
             </m:r>
           </m:num>
           <m:den>
@@ -12841,17 +13189,7 @@
                 <w:rFonts w:ascii="Cambria Math" w:hAnsi="Cambria Math" w:cstheme="minorHAnsi"/>
                 <w:szCs w:val="22"/>
               </w:rPr>
-              <m:t>s2</m:t>
-            </m:r>
-            <m:r>
-              <m:rPr>
-                <m:sty m:val="p"/>
-              </m:rPr>
-              <w:rPr>
-                <w:rFonts w:ascii="Cambria Math" w:hAnsi="Cambria Math" w:cstheme="minorHAnsi"/>
-                <w:szCs w:val="22"/>
-              </w:rPr>
-              <m:t xml:space="preserve"> </m:t>
+              <m:t xml:space="preserve">s2 </m:t>
             </m:r>
           </m:den>
         </m:f>
@@ -12870,6 +13208,7 @@
         </w:rPr>
         <w:t xml:space="preserve"> </w:t>
       </w:r>
+      <w:proofErr w:type="spellStart"/>
       <w:r>
         <w:rPr>
           <w:rFonts w:eastAsiaTheme="minorEastAsia" w:cstheme="minorHAnsi"/>
@@ -12885,6 +13224,7 @@
         </w:rPr>
         <w:t>T</w:t>
       </w:r>
+      <w:proofErr w:type="spellEnd"/>
       <w:r>
         <w:rPr>
           <w:rFonts w:eastAsiaTheme="minorEastAsia" w:cstheme="minorHAnsi"/>
@@ -12984,17 +13324,7 @@
                 <w:rFonts w:ascii="Cambria Math" w:hAnsi="Cambria Math" w:cstheme="minorHAnsi"/>
                 <w:szCs w:val="22"/>
               </w:rPr>
-              <m:t>s2</m:t>
-            </m:r>
-            <m:r>
-              <m:rPr>
-                <m:sty m:val="p"/>
-              </m:rPr>
-              <w:rPr>
-                <w:rFonts w:ascii="Cambria Math" w:hAnsi="Cambria Math" w:cstheme="minorHAnsi"/>
-                <w:szCs w:val="22"/>
-              </w:rPr>
-              <m:t xml:space="preserve"> </m:t>
+              <m:t xml:space="preserve">s2 </m:t>
             </m:r>
           </m:den>
         </m:f>
@@ -13004,7 +13334,23 @@
           <w:rFonts w:eastAsiaTheme="minorEastAsia" w:cstheme="minorHAnsi"/>
           <w:szCs w:val="22"/>
         </w:rPr>
-        <w:t xml:space="preserve">=tr[(adj cov1 </w:t>
+        <w:t>=</w:t>
+      </w:r>
+      <w:proofErr w:type="gramStart"/>
+      <w:r>
+        <w:rPr>
+          <w:rFonts w:eastAsiaTheme="minorEastAsia" w:cstheme="minorHAnsi"/>
+          <w:szCs w:val="22"/>
+        </w:rPr>
+        <w:t>tr[</w:t>
+      </w:r>
+      <w:proofErr w:type="gramEnd"/>
+      <w:r>
+        <w:rPr>
+          <w:rFonts w:eastAsiaTheme="minorEastAsia" w:cstheme="minorHAnsi"/>
+          <w:szCs w:val="22"/>
+        </w:rPr>
+        <w:t xml:space="preserve">(adj cov1 </w:t>
       </w:r>
       <w:r>
         <w:rPr>
@@ -13032,14 +13378,7 @@
           <w:rFonts w:eastAsiaTheme="minorEastAsia" w:cstheme="minorHAnsi"/>
           <w:szCs w:val="22"/>
         </w:rPr>
-        <w:t>term</w:t>
-      </w:r>
-      <w:r>
-        <w:rPr>
-          <w:rFonts w:eastAsiaTheme="minorEastAsia" w:cstheme="minorHAnsi"/>
-          <w:szCs w:val="22"/>
-        </w:rPr>
-        <w:t>=</w:t>
+        <w:t>term=</w:t>
       </w:r>
       <w:r>
         <w:rPr>
@@ -13294,27 +13633,7 @@
                 <w:rFonts w:ascii="Cambria Math" w:hAnsi="Cambria Math" w:cstheme="minorHAnsi"/>
                 <w:szCs w:val="22"/>
               </w:rPr>
-              <m:t>s2</m:t>
-            </m:r>
-            <m:r>
-              <m:rPr>
-                <m:sty m:val="p"/>
-              </m:rPr>
-              <w:rPr>
-                <w:rFonts w:ascii="Cambria Math" w:hAnsi="Cambria Math" w:cstheme="minorHAnsi"/>
-                <w:szCs w:val="22"/>
-              </w:rPr>
-              <m:t xml:space="preserve"> </m:t>
-            </m:r>
-            <m:r>
-              <m:rPr>
-                <m:sty m:val="p"/>
-              </m:rPr>
-              <w:rPr>
-                <w:rFonts w:ascii="Cambria Math" w:hAnsi="Cambria Math" w:cstheme="minorHAnsi"/>
-                <w:szCs w:val="22"/>
-              </w:rPr>
-              <m:t xml:space="preserve"> </m:t>
+              <m:t xml:space="preserve">s2  </m:t>
             </m:r>
           </m:den>
         </m:f>
@@ -13371,6 +13690,7 @@
         </w:rPr>
         <w:t xml:space="preserve">α </w:t>
       </w:r>
+      <w:proofErr w:type="gramStart"/>
       <w:r>
         <w:rPr>
           <w:rFonts w:eastAsiaTheme="minorEastAsia" w:cstheme="minorHAnsi"/>
@@ -13393,6 +13713,7 @@
         </w:rPr>
         <w:t>)b</w:t>
       </w:r>
+      <w:proofErr w:type="gramEnd"/>
       <w:r>
         <w:rPr>
           <w:rFonts w:eastAsiaTheme="minorEastAsia" w:cstheme="minorHAnsi"/>
@@ -13516,17 +13837,7 @@
                 <w:rFonts w:ascii="Cambria Math" w:hAnsi="Cambria Math" w:cstheme="minorHAnsi"/>
                 <w:szCs w:val="22"/>
               </w:rPr>
-              <m:t>s2</m:t>
-            </m:r>
-            <m:r>
-              <m:rPr>
-                <m:sty m:val="p"/>
-              </m:rPr>
-              <w:rPr>
-                <w:rFonts w:ascii="Cambria Math" w:hAnsi="Cambria Math" w:cstheme="minorHAnsi"/>
-                <w:szCs w:val="22"/>
-              </w:rPr>
-              <m:t xml:space="preserve"> </m:t>
+              <m:t xml:space="preserve">s2 </m:t>
             </m:r>
           </m:den>
         </m:f>
@@ -13550,66 +13861,76 @@
           <w:rFonts w:eastAsiaTheme="minorEastAsia" w:cstheme="minorHAnsi"/>
           <w:szCs w:val="22"/>
         </w:rPr>
+        <w:t>-cov1</w:t>
+      </w:r>
+      <w:r>
+        <w:rPr>
+          <w:rFonts w:eastAsiaTheme="minorEastAsia" w:cstheme="minorHAnsi"/>
+          <w:szCs w:val="22"/>
+          <w:vertAlign w:val="superscript"/>
+        </w:rPr>
+        <w:t>-1</w:t>
+      </w:r>
+      <w:r>
+        <w:rPr>
+          <w:rFonts w:eastAsiaTheme="minorEastAsia" w:cstheme="minorHAnsi"/>
+          <w:szCs w:val="22"/>
+        </w:rPr>
+        <w:t xml:space="preserve"> </w:t>
+      </w:r>
+      <w:r>
+        <w:rPr>
+          <w:rFonts w:eastAsiaTheme="minorEastAsia" w:cstheme="minorHAnsi"/>
+          <w:szCs w:val="22"/>
+        </w:rPr>
+        <w:t>[</w:t>
+      </w:r>
+      <w:r>
+        <w:rPr>
+          <w:rFonts w:eastAsiaTheme="minorEastAsia" w:cstheme="minorHAnsi"/>
+          <w:szCs w:val="22"/>
+        </w:rPr>
+        <w:t>s2(-b</w:t>
+      </w:r>
+      <w:r>
+        <w:rPr>
+          <w:rFonts w:eastAsiaTheme="minorEastAsia" w:cstheme="minorHAnsi"/>
+          <w:szCs w:val="22"/>
+          <w:vertAlign w:val="subscript"/>
+        </w:rPr>
+        <w:t>12</w:t>
+      </w:r>
+      <w:r>
+        <w:rPr>
+          <w:rFonts w:eastAsiaTheme="minorEastAsia" w:cstheme="minorHAnsi"/>
+          <w:szCs w:val="22"/>
+          <w:vertAlign w:val="superscript"/>
+        </w:rPr>
         <w:t>-</w:t>
       </w:r>
-      <w:r>
-        <w:rPr>
-          <w:rFonts w:eastAsiaTheme="minorEastAsia" w:cstheme="minorHAnsi"/>
-          <w:szCs w:val="22"/>
-        </w:rPr>
-        <w:t>cov1</w:t>
-      </w:r>
+      <w:proofErr w:type="gramStart"/>
       <w:r>
         <w:rPr>
           <w:rFonts w:eastAsiaTheme="minorEastAsia" w:cstheme="minorHAnsi"/>
           <w:szCs w:val="22"/>
           <w:vertAlign w:val="superscript"/>
         </w:rPr>
-        <w:t>-1</w:t>
-      </w:r>
-      <w:r>
-        <w:rPr>
-          <w:rFonts w:eastAsiaTheme="minorEastAsia" w:cstheme="minorHAnsi"/>
-          <w:szCs w:val="22"/>
-        </w:rPr>
-        <w:t xml:space="preserve"> </w:t>
-      </w:r>
-      <w:r>
-        <w:rPr>
-          <w:rFonts w:eastAsiaTheme="minorEastAsia" w:cstheme="minorHAnsi"/>
-          <w:szCs w:val="22"/>
-        </w:rPr>
-        <w:t>[</w:t>
-      </w:r>
-      <w:r>
-        <w:rPr>
-          <w:rFonts w:eastAsiaTheme="minorEastAsia" w:cstheme="minorHAnsi"/>
-          <w:szCs w:val="22"/>
-        </w:rPr>
-        <w:t>s2(-b</w:t>
-      </w:r>
-      <w:r>
-        <w:rPr>
-          <w:rFonts w:eastAsiaTheme="minorEastAsia" w:cstheme="minorHAnsi"/>
-          <w:szCs w:val="22"/>
-          <w:vertAlign w:val="subscript"/>
-        </w:rPr>
-        <w:t>12</w:t>
-      </w:r>
-      <w:r>
-        <w:rPr>
-          <w:rFonts w:eastAsiaTheme="minorEastAsia" w:cstheme="minorHAnsi"/>
-          <w:szCs w:val="22"/>
-          <w:vertAlign w:val="superscript"/>
-        </w:rPr>
-        <w:t>-1</w:t>
-      </w:r>
-      <w:r>
-        <w:rPr>
-          <w:rFonts w:eastAsiaTheme="minorEastAsia" w:cstheme="minorHAnsi"/>
-          <w:szCs w:val="22"/>
-        </w:rPr>
-        <w:t>)(s2I)(b</w:t>
+        <w:t>1</w:t>
+      </w:r>
+      <w:r>
+        <w:rPr>
+          <w:rFonts w:eastAsiaTheme="minorEastAsia" w:cstheme="minorHAnsi"/>
+          <w:szCs w:val="22"/>
+        </w:rPr>
+        <w:t>)(</w:t>
+      </w:r>
+      <w:proofErr w:type="gramEnd"/>
+      <w:r>
+        <w:rPr>
+          <w:rFonts w:eastAsiaTheme="minorEastAsia" w:cstheme="minorHAnsi"/>
+          <w:szCs w:val="22"/>
+        </w:rPr>
+        <w:t>s2I)(b</w:t>
       </w:r>
       <w:r>
         <w:rPr>
@@ -13807,27 +14128,7 @@
                 <w:rFonts w:ascii="Cambria Math" w:hAnsi="Cambria Math" w:cstheme="minorHAnsi"/>
                 <w:szCs w:val="22"/>
               </w:rPr>
-              <m:t>s2</m:t>
-            </m:r>
-            <m:r>
-              <m:rPr>
-                <m:sty m:val="p"/>
-              </m:rPr>
-              <w:rPr>
-                <w:rFonts w:ascii="Cambria Math" w:hAnsi="Cambria Math" w:cstheme="minorHAnsi"/>
-                <w:szCs w:val="22"/>
-              </w:rPr>
-              <m:t xml:space="preserve"> </m:t>
-            </m:r>
-            <m:r>
-              <m:rPr>
-                <m:sty m:val="p"/>
-              </m:rPr>
-              <w:rPr>
-                <w:rFonts w:ascii="Cambria Math" w:hAnsi="Cambria Math" w:cstheme="minorHAnsi"/>
-                <w:szCs w:val="22"/>
-              </w:rPr>
-              <m:t xml:space="preserve"> </m:t>
+              <m:t xml:space="preserve">s2  </m:t>
             </m:r>
           </m:den>
         </m:f>
@@ -13861,6 +14162,7 @@
         </w:rPr>
         <w:t>α</w:t>
       </w:r>
+      <w:proofErr w:type="gramStart"/>
       <w:r>
         <w:rPr>
           <w:rFonts w:eastAsiaTheme="minorEastAsia" w:cstheme="minorHAnsi"/>
@@ -13868,6 +14170,7 @@
         </w:rPr>
         <w:t>I)b</w:t>
       </w:r>
+      <w:proofErr w:type="gramEnd"/>
       <w:r>
         <w:rPr>
           <w:rFonts w:eastAsiaTheme="minorEastAsia" w:cstheme="minorHAnsi"/>
@@ -14027,14 +14330,7 @@
                 <w:rFonts w:ascii="Cambria Math" w:hAnsi="Cambria Math"/>
                 <w:szCs w:val="22"/>
               </w:rPr>
-              <m:t xml:space="preserve">d </m:t>
-            </m:r>
-            <m:r>
-              <w:rPr>
-                <w:rFonts w:ascii="Cambria Math" w:hAnsi="Cambria Math"/>
-                <w:szCs w:val="22"/>
-              </w:rPr>
-              <m:t>w</m:t>
+              <m:t>d w</m:t>
             </m:r>
             <m:r>
               <m:rPr>
@@ -14111,17 +14407,7 @@
                 <w:rFonts w:ascii="Cambria Math" w:hAnsi="Cambria Math" w:cstheme="minorHAnsi"/>
                 <w:szCs w:val="22"/>
               </w:rPr>
-              <m:t>w</m:t>
-            </m:r>
-            <m:r>
-              <m:rPr>
-                <m:sty m:val="p"/>
-              </m:rPr>
-              <w:rPr>
-                <w:rFonts w:ascii="Cambria Math" w:hAnsi="Cambria Math" w:cstheme="minorHAnsi"/>
-                <w:szCs w:val="22"/>
-              </w:rPr>
-              <m:t xml:space="preserve"> </m:t>
+              <m:t xml:space="preserve">w </m:t>
             </m:r>
           </m:den>
         </m:f>
@@ -14189,17 +14475,7 @@
                 <w:rFonts w:ascii="Cambria Math" w:hAnsi="Cambria Math" w:cstheme="minorHAnsi"/>
                 <w:szCs w:val="22"/>
               </w:rPr>
-              <m:t>w</m:t>
-            </m:r>
-            <m:r>
-              <m:rPr>
-                <m:sty m:val="p"/>
-              </m:rPr>
-              <w:rPr>
-                <w:rFonts w:ascii="Cambria Math" w:hAnsi="Cambria Math" w:cstheme="minorHAnsi"/>
-                <w:szCs w:val="22"/>
-              </w:rPr>
-              <m:t xml:space="preserve"> </m:t>
+              <m:t xml:space="preserve">w </m:t>
             </m:r>
           </m:den>
         </m:f>
@@ -14266,17 +14542,7 @@
                 <w:rFonts w:ascii="Cambria Math" w:hAnsi="Cambria Math" w:cstheme="minorHAnsi"/>
                 <w:szCs w:val="22"/>
               </w:rPr>
-              <m:t>w</m:t>
-            </m:r>
-            <m:r>
-              <m:rPr>
-                <m:sty m:val="p"/>
-              </m:rPr>
-              <w:rPr>
-                <w:rFonts w:ascii="Cambria Math" w:hAnsi="Cambria Math" w:cstheme="minorHAnsi"/>
-                <w:szCs w:val="22"/>
-              </w:rPr>
-              <m:t xml:space="preserve">  </m:t>
+              <m:t xml:space="preserve">w  </m:t>
             </m:r>
           </m:den>
         </m:f>
@@ -14286,14 +14552,7 @@
           <w:rFonts w:eastAsiaTheme="minorEastAsia" w:cstheme="minorHAnsi"/>
           <w:szCs w:val="22"/>
         </w:rPr>
-        <w:t>=</w:t>
-      </w:r>
-      <w:r>
-        <w:rPr>
-          <w:rFonts w:eastAsiaTheme="minorEastAsia" w:cstheme="minorHAnsi"/>
-          <w:szCs w:val="22"/>
-        </w:rPr>
-        <w:t>1</w:t>
+        <w:t>=1</w:t>
       </w:r>
     </w:p>
     <w:p>
@@ -14343,17 +14602,7 @@
                 <w:rFonts w:ascii="Cambria Math" w:hAnsi="Cambria Math" w:cstheme="minorHAnsi"/>
                 <w:szCs w:val="22"/>
               </w:rPr>
-              <m:t>w</m:t>
-            </m:r>
-            <m:r>
-              <m:rPr>
-                <m:sty m:val="p"/>
-              </m:rPr>
-              <w:rPr>
-                <w:rFonts w:ascii="Cambria Math" w:hAnsi="Cambria Math" w:cstheme="minorHAnsi"/>
-                <w:szCs w:val="22"/>
-              </w:rPr>
-              <m:t xml:space="preserve"> </m:t>
+              <m:t xml:space="preserve">w </m:t>
             </m:r>
           </m:den>
         </m:f>
@@ -14428,17 +14677,7 @@
                 <w:rFonts w:ascii="Cambria Math" w:hAnsi="Cambria Math" w:cstheme="minorHAnsi"/>
                 <w:szCs w:val="22"/>
               </w:rPr>
-              <m:t>w</m:t>
-            </m:r>
-            <m:r>
-              <m:rPr>
-                <m:sty m:val="p"/>
-              </m:rPr>
-              <w:rPr>
-                <w:rFonts w:ascii="Cambria Math" w:hAnsi="Cambria Math" w:cstheme="minorHAnsi"/>
-                <w:szCs w:val="22"/>
-              </w:rPr>
-              <m:t xml:space="preserve">  </m:t>
+              <m:t xml:space="preserve">w  </m:t>
             </m:r>
           </m:den>
         </m:f>
@@ -14448,14 +14687,7 @@
           <w:rFonts w:eastAsiaTheme="minorEastAsia" w:cstheme="minorHAnsi"/>
           <w:szCs w:val="22"/>
         </w:rPr>
-        <w:t>=</w:t>
-      </w:r>
-      <w:r>
-        <w:rPr>
-          <w:rFonts w:eastAsiaTheme="minorEastAsia" w:cstheme="minorHAnsi"/>
-          <w:szCs w:val="22"/>
-        </w:rPr>
-        <w:t>1</w:t>
+        <w:t>=1</w:t>
       </w:r>
     </w:p>
     <w:p>
@@ -14488,12 +14720,316 @@
         <w:tabs>
           <w:tab w:val="left" w:pos="2242"/>
         </w:tabs>
-        <w:jc w:val="center"/>
         <w:rPr>
           <w:rFonts w:cstheme="minorHAnsi"/>
           <w:szCs w:val="22"/>
         </w:rPr>
       </w:pPr>
+      <w:r>
+        <w:rPr>
+          <w:rFonts w:cstheme="minorHAnsi"/>
+          <w:szCs w:val="22"/>
+        </w:rPr>
+        <w:t xml:space="preserve">In Figure…. shows the convergence of </w:t>
+      </w:r>
+      <w:r>
+        <w:rPr>
+          <w:rFonts w:cstheme="minorHAnsi"/>
+          <w:szCs w:val="22"/>
+        </w:rPr>
+        <w:t>estimate of parameter</w:t>
+      </w:r>
+    </w:p>
+    <w:p>
+      <w:pPr>
+        <w:tabs>
+          <w:tab w:val="left" w:pos="2242"/>
+        </w:tabs>
+        <w:rPr>
+          <w:rFonts w:cstheme="minorHAnsi"/>
+          <w:szCs w:val="22"/>
+        </w:rPr>
+      </w:pPr>
+      <w:r>
+        <w:rPr>
+          <w:noProof/>
+        </w:rPr>
+        <w:lastRenderedPageBreak/>
+        <w:drawing>
+          <wp:inline distT="0" distB="0" distL="0" distR="0" wp14:anchorId="2E71F76F" wp14:editId="317ECD54">
+            <wp:extent cx="2669384" cy="1322429"/>
+            <wp:effectExtent l="0" t="0" r="0" b="0"/>
+            <wp:docPr id="2" name="Picture 2"/>
+            <wp:cNvGraphicFramePr>
+              <a:graphicFrameLocks xmlns:a="http://schemas.openxmlformats.org/drawingml/2006/main" noChangeAspect="1"/>
+            </wp:cNvGraphicFramePr>
+            <a:graphic xmlns:a="http://schemas.openxmlformats.org/drawingml/2006/main">
+              <a:graphicData uri="http://schemas.openxmlformats.org/drawingml/2006/picture">
+                <pic:pic xmlns:pic="http://schemas.openxmlformats.org/drawingml/2006/picture">
+                  <pic:nvPicPr>
+                    <pic:cNvPr id="1" name=""/>
+                    <pic:cNvPicPr/>
+                  </pic:nvPicPr>
+                  <pic:blipFill>
+                    <a:blip r:embed="rId23"/>
+                    <a:stretch>
+                      <a:fillRect/>
+                    </a:stretch>
+                  </pic:blipFill>
+                  <pic:spPr>
+                    <a:xfrm>
+                      <a:off x="0" y="0"/>
+                      <a:ext cx="2679637" cy="1327508"/>
+                    </a:xfrm>
+                    <a:prstGeom prst="rect">
+                      <a:avLst/>
+                    </a:prstGeom>
+                  </pic:spPr>
+                </pic:pic>
+              </a:graphicData>
+            </a:graphic>
+          </wp:inline>
+        </w:drawing>
+      </w:r>
+      <w:r>
+        <w:rPr>
+          <w:rFonts w:cstheme="minorHAnsi"/>
+          <w:szCs w:val="22"/>
+        </w:rPr>
+        <w:t xml:space="preserve">    </w:t>
+      </w:r>
+      <w:r>
+        <w:rPr>
+          <w:noProof/>
+        </w:rPr>
+        <w:drawing>
+          <wp:inline distT="0" distB="0" distL="0" distR="0" wp14:anchorId="298FF5AD" wp14:editId="05A41324">
+            <wp:extent cx="2747073" cy="1352992"/>
+            <wp:effectExtent l="0" t="0" r="0" b="0"/>
+            <wp:docPr id="7" name="Picture 7"/>
+            <wp:cNvGraphicFramePr>
+              <a:graphicFrameLocks xmlns:a="http://schemas.openxmlformats.org/drawingml/2006/main" noChangeAspect="1"/>
+            </wp:cNvGraphicFramePr>
+            <a:graphic xmlns:a="http://schemas.openxmlformats.org/drawingml/2006/main">
+              <a:graphicData uri="http://schemas.openxmlformats.org/drawingml/2006/picture">
+                <pic:pic xmlns:pic="http://schemas.openxmlformats.org/drawingml/2006/picture">
+                  <pic:nvPicPr>
+                    <pic:cNvPr id="1" name=""/>
+                    <pic:cNvPicPr/>
+                  </pic:nvPicPr>
+                  <pic:blipFill>
+                    <a:blip r:embed="rId24"/>
+                    <a:stretch>
+                      <a:fillRect/>
+                    </a:stretch>
+                  </pic:blipFill>
+                  <pic:spPr>
+                    <a:xfrm>
+                      <a:off x="0" y="0"/>
+                      <a:ext cx="2759647" cy="1359185"/>
+                    </a:xfrm>
+                    <a:prstGeom prst="rect">
+                      <a:avLst/>
+                    </a:prstGeom>
+                  </pic:spPr>
+                </pic:pic>
+              </a:graphicData>
+            </a:graphic>
+          </wp:inline>
+        </w:drawing>
+      </w:r>
+    </w:p>
+    <w:p>
+      <w:pPr>
+        <w:tabs>
+          <w:tab w:val="left" w:pos="2242"/>
+        </w:tabs>
+        <w:rPr>
+          <w:rFonts w:cstheme="minorHAnsi"/>
+          <w:szCs w:val="22"/>
+        </w:rPr>
+      </w:pPr>
+      <w:r>
+        <w:rPr>
+          <w:noProof/>
+        </w:rPr>
+        <w:drawing>
+          <wp:inline distT="0" distB="0" distL="0" distR="0" wp14:anchorId="37782964" wp14:editId="575AD524">
+            <wp:extent cx="2724560" cy="1345979"/>
+            <wp:effectExtent l="0" t="0" r="0" b="6985"/>
+            <wp:docPr id="8" name="Picture 8"/>
+            <wp:cNvGraphicFramePr>
+              <a:graphicFrameLocks xmlns:a="http://schemas.openxmlformats.org/drawingml/2006/main" noChangeAspect="1"/>
+            </wp:cNvGraphicFramePr>
+            <a:graphic xmlns:a="http://schemas.openxmlformats.org/drawingml/2006/main">
+              <a:graphicData uri="http://schemas.openxmlformats.org/drawingml/2006/picture">
+                <pic:pic xmlns:pic="http://schemas.openxmlformats.org/drawingml/2006/picture">
+                  <pic:nvPicPr>
+                    <pic:cNvPr id="1" name=""/>
+                    <pic:cNvPicPr/>
+                  </pic:nvPicPr>
+                  <pic:blipFill>
+                    <a:blip r:embed="rId25"/>
+                    <a:stretch>
+                      <a:fillRect/>
+                    </a:stretch>
+                  </pic:blipFill>
+                  <pic:spPr>
+                    <a:xfrm>
+                      <a:off x="0" y="0"/>
+                      <a:ext cx="2783165" cy="1374931"/>
+                    </a:xfrm>
+                    <a:prstGeom prst="rect">
+                      <a:avLst/>
+                    </a:prstGeom>
+                  </pic:spPr>
+                </pic:pic>
+              </a:graphicData>
+            </a:graphic>
+          </wp:inline>
+        </w:drawing>
+      </w:r>
+    </w:p>
+    <w:p>
+      <w:pPr>
+        <w:tabs>
+          <w:tab w:val="left" w:pos="2242"/>
+        </w:tabs>
+        <w:rPr>
+          <w:rFonts w:cstheme="minorHAnsi"/>
+          <w:szCs w:val="22"/>
+        </w:rPr>
+      </w:pPr>
+      <w:r>
+        <w:rPr>
+          <w:noProof/>
+        </w:rPr>
+        <w:drawing>
+          <wp:inline distT="0" distB="0" distL="0" distR="0" wp14:anchorId="56E8A16C" wp14:editId="3152C3C7">
+            <wp:extent cx="5943600" cy="979805"/>
+            <wp:effectExtent l="0" t="0" r="0" b="0"/>
+            <wp:docPr id="9" name="Picture 9"/>
+            <wp:cNvGraphicFramePr>
+              <a:graphicFrameLocks xmlns:a="http://schemas.openxmlformats.org/drawingml/2006/main" noChangeAspect="1"/>
+            </wp:cNvGraphicFramePr>
+            <a:graphic xmlns:a="http://schemas.openxmlformats.org/drawingml/2006/main">
+              <a:graphicData uri="http://schemas.openxmlformats.org/drawingml/2006/picture">
+                <pic:pic xmlns:pic="http://schemas.openxmlformats.org/drawingml/2006/picture">
+                  <pic:nvPicPr>
+                    <pic:cNvPr id="1" name=""/>
+                    <pic:cNvPicPr/>
+                  </pic:nvPicPr>
+                  <pic:blipFill>
+                    <a:blip r:embed="rId26"/>
+                    <a:stretch>
+                      <a:fillRect/>
+                    </a:stretch>
+                  </pic:blipFill>
+                  <pic:spPr>
+                    <a:xfrm>
+                      <a:off x="0" y="0"/>
+                      <a:ext cx="5943600" cy="979805"/>
+                    </a:xfrm>
+                    <a:prstGeom prst="rect">
+                      <a:avLst/>
+                    </a:prstGeom>
+                  </pic:spPr>
+                </pic:pic>
+              </a:graphicData>
+            </a:graphic>
+          </wp:inline>
+        </w:drawing>
+      </w:r>
+    </w:p>
+    <w:p>
+      <w:pPr>
+        <w:tabs>
+          <w:tab w:val="left" w:pos="2242"/>
+        </w:tabs>
+        <w:rPr>
+          <w:rFonts w:cstheme="minorHAnsi"/>
+          <w:szCs w:val="22"/>
+        </w:rPr>
+      </w:pPr>
+      <w:r>
+        <w:rPr>
+          <w:noProof/>
+        </w:rPr>
+        <w:drawing>
+          <wp:inline distT="0" distB="0" distL="0" distR="0" wp14:anchorId="3B8F139E" wp14:editId="7AF0634B">
+            <wp:extent cx="3562350" cy="676275"/>
+            <wp:effectExtent l="0" t="0" r="0" b="9525"/>
+            <wp:docPr id="10" name="Picture 10"/>
+            <wp:cNvGraphicFramePr>
+              <a:graphicFrameLocks xmlns:a="http://schemas.openxmlformats.org/drawingml/2006/main" noChangeAspect="1"/>
+            </wp:cNvGraphicFramePr>
+            <a:graphic xmlns:a="http://schemas.openxmlformats.org/drawingml/2006/main">
+              <a:graphicData uri="http://schemas.openxmlformats.org/drawingml/2006/picture">
+                <pic:pic xmlns:pic="http://schemas.openxmlformats.org/drawingml/2006/picture">
+                  <pic:nvPicPr>
+                    <pic:cNvPr id="1" name=""/>
+                    <pic:cNvPicPr/>
+                  </pic:nvPicPr>
+                  <pic:blipFill>
+                    <a:blip r:embed="rId27"/>
+                    <a:stretch>
+                      <a:fillRect/>
+                    </a:stretch>
+                  </pic:blipFill>
+                  <pic:spPr>
+                    <a:xfrm>
+                      <a:off x="0" y="0"/>
+                      <a:ext cx="3562350" cy="676275"/>
+                    </a:xfrm>
+                    <a:prstGeom prst="rect">
+                      <a:avLst/>
+                    </a:prstGeom>
+                  </pic:spPr>
+                </pic:pic>
+              </a:graphicData>
+            </a:graphic>
+          </wp:inline>
+        </w:drawing>
+      </w:r>
+    </w:p>
+    <w:p>
+      <w:pPr>
+        <w:tabs>
+          <w:tab w:val="left" w:pos="2242"/>
+        </w:tabs>
+        <w:rPr>
+          <w:rFonts w:cstheme="minorHAnsi"/>
+          <w:szCs w:val="22"/>
+        </w:rPr>
+      </w:pPr>
+      <w:r>
+        <w:rPr>
+          <w:rFonts w:cstheme="minorHAnsi"/>
+          <w:szCs w:val="22"/>
+        </w:rPr>
+        <w:t>Gap btw train and test error is re</w:t>
+      </w:r>
+      <w:r>
+        <w:rPr>
+          <w:rFonts w:cstheme="minorHAnsi"/>
+          <w:szCs w:val="22"/>
+        </w:rPr>
+        <w:t>duced</w:t>
+      </w:r>
+      <w:r>
+        <w:rPr>
+          <w:rFonts w:cstheme="minorHAnsi"/>
+          <w:szCs w:val="22"/>
+        </w:rPr>
+        <w:t xml:space="preserve">. </w:t>
+      </w:r>
+      <w:r>
+        <w:rPr>
+          <w:rFonts w:cstheme="minorHAnsi"/>
+          <w:szCs w:val="22"/>
+        </w:rPr>
+        <w:t>Reduced overfitting *********************</w:t>
+      </w:r>
     </w:p>
     <w:p>
       <w:pPr>
@@ -14736,6 +15272,7 @@
     <w:lsdException w:name="HTML Sample" w:semiHidden="1" w:unhideWhenUsed="1"/>
     <w:lsdException w:name="HTML Typewriter" w:semiHidden="1" w:unhideWhenUsed="1"/>
     <w:lsdException w:name="HTML Variable" w:semiHidden="1" w:unhideWhenUsed="1"/>
+    <w:lsdException w:name="Normal Table" w:semiHidden="1" w:unhideWhenUsed="1"/>
     <w:lsdException w:name="annotation subject" w:semiHidden="1" w:unhideWhenUsed="1"/>
     <w:lsdException w:name="No List" w:semiHidden="1" w:unhideWhenUsed="1"/>
     <w:lsdException w:name="Outline List 1" w:semiHidden="1" w:unhideWhenUsed="1"/>
@@ -14782,8 +15319,10 @@
     <w:lsdException w:name="Table Subtle 2" w:semiHidden="1" w:unhideWhenUsed="1"/>
     <w:lsdException w:name="Table Web 1" w:semiHidden="1" w:unhideWhenUsed="1"/>
     <w:lsdException w:name="Table Web 2" w:semiHidden="1" w:unhideWhenUsed="1"/>
+    <w:lsdException w:name="Table Web 3" w:semiHidden="1" w:unhideWhenUsed="1"/>
     <w:lsdException w:name="Balloon Text" w:semiHidden="1" w:unhideWhenUsed="1"/>
     <w:lsdException w:name="Table Grid" w:uiPriority="39"/>
+    <w:lsdException w:name="Table Theme" w:semiHidden="1" w:unhideWhenUsed="1"/>
     <w:lsdException w:name="Placeholder Text" w:semiHidden="1"/>
     <w:lsdException w:name="No Spacing" w:uiPriority="1" w:qFormat="1"/>
     <w:lsdException w:name="Light Shading" w:uiPriority="60"/>

</xml_diff>